<commit_message>
edited (extended) domain model
</commit_message>
<xml_diff>
--- a/doc/task07/task07.docx
+++ b/doc/task07/task07.docx
@@ -1,10 +1,10 @@
 
 <file path=word/document.xml><?xml version="1.0" encoding="utf-8"?>
-<w:document xmlns:ve="http://schemas.openxmlformats.org/markup-compatibility/2006" xmlns:o="urn:schemas-microsoft-com:office:office" xmlns:r="http://schemas.openxmlformats.org/officeDocument/2006/relationships" xmlns:m="http://schemas.openxmlformats.org/officeDocument/2006/math" xmlns:v="urn:schemas-microsoft-com:vml" xmlns:wp="http://schemas.openxmlformats.org/drawingml/2006/wordprocessingDrawing" xmlns:w10="urn:schemas-microsoft-com:office:word" xmlns:w="http://schemas.openxmlformats.org/wordprocessingml/2006/main" xmlns:wne="http://schemas.microsoft.com/office/word/2006/wordml">
+<w:document xmlns:wpc="http://schemas.microsoft.com/office/word/2010/wordprocessingCanvas" xmlns:mc="http://schemas.openxmlformats.org/markup-compatibility/2006" xmlns:o="urn:schemas-microsoft-com:office:office" xmlns:r="http://schemas.openxmlformats.org/officeDocument/2006/relationships" xmlns:m="http://schemas.openxmlformats.org/officeDocument/2006/math" xmlns:v="urn:schemas-microsoft-com:vml" xmlns:wp14="http://schemas.microsoft.com/office/word/2010/wordprocessingDrawing" xmlns:wp="http://schemas.openxmlformats.org/drawingml/2006/wordprocessingDrawing" xmlns:w10="urn:schemas-microsoft-com:office:word" xmlns:w="http://schemas.openxmlformats.org/wordprocessingml/2006/main" xmlns:w14="http://schemas.microsoft.com/office/word/2010/wordml" xmlns:w15="http://schemas.microsoft.com/office/word/2012/wordml" xmlns:wpg="http://schemas.microsoft.com/office/word/2010/wordprocessingGroup" xmlns:wpi="http://schemas.microsoft.com/office/word/2010/wordprocessingInk" xmlns:wne="http://schemas.microsoft.com/office/word/2006/wordml" xmlns:wps="http://schemas.microsoft.com/office/word/2010/wordprocessingShape" mc:Ignorable="w14 w15 wp14">
   <w:body>
     <w:p>
       <w:pPr>
-        <w:pStyle w:val="Titel"/>
+        <w:pStyle w:val="Title"/>
         <w:rPr>
           <w:lang w:val="en-GB"/>
         </w:rPr>
@@ -42,7 +42,7 @@
     </w:p>
     <w:p>
       <w:pPr>
-        <w:pStyle w:val="Untertitel"/>
+        <w:pStyle w:val="Subtitle"/>
         <w:rPr>
           <w:lang w:val="en-GB"/>
         </w:rPr>
@@ -82,7 +82,7 @@
     </w:p>
     <w:p>
       <w:pPr>
-        <w:pStyle w:val="berschrift1"/>
+        <w:pStyle w:val="Heading1"/>
       </w:pPr>
       <w:r>
         <w:t>UML D</w:t>
@@ -102,15 +102,7 @@
     </w:p>
     <w:p>
       <w:r>
-        <w:t xml:space="preserve">Um die Funktionen unserer </w:t>
-      </w:r>
-      <w:proofErr w:type="spellStart"/>
-      <w:r>
-        <w:t>App</w:t>
-      </w:r>
-      <w:proofErr w:type="spellEnd"/>
-      <w:r>
-        <w:t xml:space="preserve"> sicherzustellen</w:t>
+        <w:t>Um die Funktionen unserer App sicherzustellen</w:t>
       </w:r>
       <w:r>
         <w:t>,</w:t>
@@ -169,9 +161,10 @@
     </w:p>
     <w:p>
       <w:pPr>
-        <w:pStyle w:val="berschrift2"/>
+        <w:pStyle w:val="Heading2"/>
       </w:pPr>
       <w:r>
+        <w:lastRenderedPageBreak/>
         <w:t>CRC-Cards</w:t>
       </w:r>
     </w:p>
@@ -195,7 +188,7 @@
     <w:tbl>
       <w:tblPr>
         <w:tblW w:w="7792" w:type="dxa"/>
-        <w:tblLook w:val="04A0"/>
+        <w:tblLook w:val="04A0" w:firstRow="1" w:lastRow="0" w:firstColumn="1" w:lastColumn="0" w:noHBand="0" w:noVBand="1"/>
       </w:tblPr>
       <w:tblGrid>
         <w:gridCol w:w="3539"/>
@@ -279,27 +272,15 @@
                 <w:lang w:eastAsia="en-GB"/>
               </w:rPr>
             </w:pPr>
-            <w:proofErr w:type="spellStart"/>
-            <w:r>
-              <w:rPr>
-                <w:rFonts w:ascii="Calibri" w:eastAsia="Times New Roman" w:hAnsi="Calibri" w:cs="Times New Roman"/>
-                <w:b/>
-                <w:bCs/>
-                <w:color w:val="000000"/>
-                <w:lang w:eastAsia="en-GB"/>
-              </w:rPr>
-              <w:t>Purpose</w:t>
-            </w:r>
-            <w:proofErr w:type="spellEnd"/>
-            <w:r>
-              <w:rPr>
-                <w:rFonts w:ascii="Calibri" w:eastAsia="Times New Roman" w:hAnsi="Calibri" w:cs="Times New Roman"/>
-                <w:b/>
-                <w:bCs/>
-                <w:color w:val="000000"/>
-                <w:lang w:eastAsia="en-GB"/>
-              </w:rPr>
-              <w:t xml:space="preserve">: </w:t>
+            <w:r>
+              <w:rPr>
+                <w:rFonts w:ascii="Calibri" w:eastAsia="Times New Roman" w:hAnsi="Calibri" w:cs="Times New Roman"/>
+                <w:b/>
+                <w:bCs/>
+                <w:color w:val="000000"/>
+                <w:lang w:eastAsia="en-GB"/>
+              </w:rPr>
+              <w:t xml:space="preserve">Purpose: </w:t>
             </w:r>
             <w:r>
               <w:rPr>
@@ -371,32 +352,20 @@
                 <w:lang w:eastAsia="en-GB"/>
               </w:rPr>
             </w:pPr>
-            <w:proofErr w:type="spellStart"/>
-            <w:r>
-              <w:rPr>
-                <w:rFonts w:ascii="Calibri" w:eastAsia="Times New Roman" w:hAnsi="Calibri" w:cs="Times New Roman"/>
-                <w:b/>
-                <w:bCs/>
-                <w:color w:val="000000"/>
-                <w:lang w:eastAsia="en-GB"/>
-              </w:rPr>
-              <w:t>Responsibilities</w:t>
-            </w:r>
-            <w:proofErr w:type="spellEnd"/>
-            <w:r>
-              <w:rPr>
-                <w:rFonts w:ascii="Calibri" w:eastAsia="Times New Roman" w:hAnsi="Calibri" w:cs="Times New Roman"/>
-                <w:b/>
-                <w:bCs/>
-                <w:color w:val="000000"/>
-                <w:lang w:eastAsia="en-GB"/>
-              </w:rPr>
-              <w:t>:</w:t>
-            </w:r>
-          </w:p>
-          <w:p>
-            <w:pPr>
-              <w:pStyle w:val="Listenabsatz"/>
+            <w:r>
+              <w:rPr>
+                <w:rFonts w:ascii="Calibri" w:eastAsia="Times New Roman" w:hAnsi="Calibri" w:cs="Times New Roman"/>
+                <w:b/>
+                <w:bCs/>
+                <w:color w:val="000000"/>
+                <w:lang w:eastAsia="en-GB"/>
+              </w:rPr>
+              <w:t>Responsibilities:</w:t>
+            </w:r>
+          </w:p>
+          <w:p>
+            <w:pPr>
+              <w:pStyle w:val="ListParagraph"/>
               <w:numPr>
                 <w:ilvl w:val="0"/>
                 <w:numId w:val="1"/>
@@ -421,7 +390,7 @@
           </w:p>
           <w:p>
             <w:pPr>
-              <w:pStyle w:val="Listenabsatz"/>
+              <w:pStyle w:val="ListParagraph"/>
               <w:numPr>
                 <w:ilvl w:val="0"/>
                 <w:numId w:val="1"/>
@@ -446,7 +415,7 @@
           </w:p>
           <w:p>
             <w:pPr>
-              <w:pStyle w:val="Listenabsatz"/>
+              <w:pStyle w:val="ListParagraph"/>
               <w:numPr>
                 <w:ilvl w:val="0"/>
                 <w:numId w:val="1"/>
@@ -471,7 +440,7 @@
           </w:p>
           <w:p>
             <w:pPr>
-              <w:pStyle w:val="Listenabsatz"/>
+              <w:pStyle w:val="ListParagraph"/>
               <w:numPr>
                 <w:ilvl w:val="0"/>
                 <w:numId w:val="1"/>
@@ -496,7 +465,7 @@
           </w:p>
           <w:p>
             <w:pPr>
-              <w:pStyle w:val="Listenabsatz"/>
+              <w:pStyle w:val="ListParagraph"/>
               <w:numPr>
                 <w:ilvl w:val="0"/>
                 <w:numId w:val="1"/>
@@ -521,7 +490,7 @@
           </w:p>
           <w:p>
             <w:pPr>
-              <w:pStyle w:val="Listenabsatz"/>
+              <w:pStyle w:val="ListParagraph"/>
               <w:numPr>
                 <w:ilvl w:val="0"/>
                 <w:numId w:val="1"/>
@@ -568,32 +537,20 @@
                 <w:lang w:eastAsia="en-GB"/>
               </w:rPr>
             </w:pPr>
-            <w:proofErr w:type="spellStart"/>
-            <w:r>
-              <w:rPr>
-                <w:rFonts w:ascii="Calibri" w:eastAsia="Times New Roman" w:hAnsi="Calibri" w:cs="Times New Roman"/>
-                <w:b/>
-                <w:bCs/>
-                <w:color w:val="000000"/>
-                <w:lang w:eastAsia="en-GB"/>
-              </w:rPr>
-              <w:t>Collaborators</w:t>
-            </w:r>
-            <w:proofErr w:type="spellEnd"/>
-            <w:r>
-              <w:rPr>
-                <w:rFonts w:ascii="Calibri" w:eastAsia="Times New Roman" w:hAnsi="Calibri" w:cs="Times New Roman"/>
-                <w:b/>
-                <w:bCs/>
-                <w:color w:val="000000"/>
-                <w:lang w:eastAsia="en-GB"/>
-              </w:rPr>
-              <w:t>:</w:t>
-            </w:r>
-          </w:p>
-          <w:p>
-            <w:pPr>
-              <w:pStyle w:val="Listenabsatz"/>
+            <w:r>
+              <w:rPr>
+                <w:rFonts w:ascii="Calibri" w:eastAsia="Times New Roman" w:hAnsi="Calibri" w:cs="Times New Roman"/>
+                <w:b/>
+                <w:bCs/>
+                <w:color w:val="000000"/>
+                <w:lang w:eastAsia="en-GB"/>
+              </w:rPr>
+              <w:t>Collaborators:</w:t>
+            </w:r>
+          </w:p>
+          <w:p>
+            <w:pPr>
+              <w:pStyle w:val="ListParagraph"/>
               <w:numPr>
                 <w:ilvl w:val="0"/>
                 <w:numId w:val="2"/>
@@ -614,32 +571,12 @@
                 <w:color w:val="000000"/>
                 <w:lang w:val="de-CH" w:eastAsia="en-GB"/>
               </w:rPr>
-              <w:t xml:space="preserve">Wird von </w:t>
-            </w:r>
-            <w:proofErr w:type="spellStart"/>
-            <w:r>
-              <w:rPr>
-                <w:rFonts w:ascii="Calibri" w:eastAsia="Times New Roman" w:hAnsi="Calibri" w:cs="Times New Roman"/>
-                <w:bCs/>
-                <w:color w:val="000000"/>
-                <w:lang w:val="de-CH" w:eastAsia="en-GB"/>
-              </w:rPr>
-              <w:t>HealthVisitor</w:t>
-            </w:r>
-            <w:proofErr w:type="spellEnd"/>
-            <w:r>
-              <w:rPr>
-                <w:rFonts w:ascii="Calibri" w:eastAsia="Times New Roman" w:hAnsi="Calibri" w:cs="Times New Roman"/>
-                <w:bCs/>
-                <w:color w:val="000000"/>
-                <w:lang w:val="de-CH" w:eastAsia="en-GB"/>
-              </w:rPr>
-              <w:t xml:space="preserve"> und Patient benutzt</w:t>
-            </w:r>
-          </w:p>
-          <w:p>
-            <w:pPr>
-              <w:pStyle w:val="Listenabsatz"/>
+              <w:t>Wird von HealthVisitor und Patient benutzt</w:t>
+            </w:r>
+          </w:p>
+          <w:p>
+            <w:pPr>
+              <w:pStyle w:val="ListParagraph"/>
               <w:numPr>
                 <w:ilvl w:val="0"/>
                 <w:numId w:val="2"/>
@@ -660,27 +597,7 @@
                 <w:color w:val="000000"/>
                 <w:lang w:val="de-CH" w:eastAsia="en-GB"/>
               </w:rPr>
-              <w:t xml:space="preserve">Benutz </w:t>
-            </w:r>
-            <w:proofErr w:type="spellStart"/>
-            <w:r>
-              <w:rPr>
-                <w:rFonts w:ascii="Calibri" w:eastAsia="Times New Roman" w:hAnsi="Calibri" w:cs="Times New Roman"/>
-                <w:bCs/>
-                <w:color w:val="000000"/>
-                <w:lang w:val="de-CH" w:eastAsia="en-GB"/>
-              </w:rPr>
-              <w:t>Address</w:t>
-            </w:r>
-            <w:proofErr w:type="spellEnd"/>
-            <w:r>
-              <w:rPr>
-                <w:rFonts w:ascii="Calibri" w:eastAsia="Times New Roman" w:hAnsi="Calibri" w:cs="Times New Roman"/>
-                <w:bCs/>
-                <w:color w:val="000000"/>
-                <w:lang w:val="de-CH" w:eastAsia="en-GB"/>
-              </w:rPr>
-              <w:t xml:space="preserve"> Klasse zur genaueren Definition</w:t>
+              <w:t>Benutz Address Klasse zur genaueren Definition</w:t>
             </w:r>
           </w:p>
           <w:p>
@@ -703,7 +620,7 @@
     <w:tbl>
       <w:tblPr>
         <w:tblW w:w="7792" w:type="dxa"/>
-        <w:tblLook w:val="04A0"/>
+        <w:tblLook w:val="04A0" w:firstRow="1" w:lastRow="0" w:firstColumn="1" w:lastColumn="0" w:noHBand="0" w:noVBand="1"/>
       </w:tblPr>
       <w:tblGrid>
         <w:gridCol w:w="3539"/>
@@ -787,27 +704,15 @@
                 <w:lang w:eastAsia="en-GB"/>
               </w:rPr>
             </w:pPr>
-            <w:proofErr w:type="spellStart"/>
-            <w:r>
-              <w:rPr>
-                <w:rFonts w:ascii="Calibri" w:eastAsia="Times New Roman" w:hAnsi="Calibri" w:cs="Times New Roman"/>
-                <w:b/>
-                <w:bCs/>
-                <w:color w:val="000000"/>
-                <w:lang w:eastAsia="en-GB"/>
-              </w:rPr>
-              <w:t>Purpose</w:t>
-            </w:r>
-            <w:proofErr w:type="spellEnd"/>
-            <w:r>
-              <w:rPr>
-                <w:rFonts w:ascii="Calibri" w:eastAsia="Times New Roman" w:hAnsi="Calibri" w:cs="Times New Roman"/>
-                <w:b/>
-                <w:bCs/>
-                <w:color w:val="000000"/>
-                <w:lang w:eastAsia="en-GB"/>
-              </w:rPr>
-              <w:t xml:space="preserve">: </w:t>
+            <w:r>
+              <w:rPr>
+                <w:rFonts w:ascii="Calibri" w:eastAsia="Times New Roman" w:hAnsi="Calibri" w:cs="Times New Roman"/>
+                <w:b/>
+                <w:bCs/>
+                <w:color w:val="000000"/>
+                <w:lang w:eastAsia="en-GB"/>
+              </w:rPr>
+              <w:t xml:space="preserve">Purpose: </w:t>
             </w:r>
             <w:r>
               <w:rPr>
@@ -847,32 +752,20 @@
                 <w:lang w:eastAsia="en-GB"/>
               </w:rPr>
             </w:pPr>
-            <w:proofErr w:type="spellStart"/>
-            <w:r>
-              <w:rPr>
-                <w:rFonts w:ascii="Calibri" w:eastAsia="Times New Roman" w:hAnsi="Calibri" w:cs="Times New Roman"/>
-                <w:b/>
-                <w:bCs/>
-                <w:color w:val="000000"/>
-                <w:lang w:eastAsia="en-GB"/>
-              </w:rPr>
-              <w:t>Responsibilities</w:t>
-            </w:r>
-            <w:proofErr w:type="spellEnd"/>
-            <w:r>
-              <w:rPr>
-                <w:rFonts w:ascii="Calibri" w:eastAsia="Times New Roman" w:hAnsi="Calibri" w:cs="Times New Roman"/>
-                <w:b/>
-                <w:bCs/>
-                <w:color w:val="000000"/>
-                <w:lang w:eastAsia="en-GB"/>
-              </w:rPr>
-              <w:t>:</w:t>
-            </w:r>
-          </w:p>
-          <w:p>
-            <w:pPr>
-              <w:pStyle w:val="Listenabsatz"/>
+            <w:r>
+              <w:rPr>
+                <w:rFonts w:ascii="Calibri" w:eastAsia="Times New Roman" w:hAnsi="Calibri" w:cs="Times New Roman"/>
+                <w:b/>
+                <w:bCs/>
+                <w:color w:val="000000"/>
+                <w:lang w:eastAsia="en-GB"/>
+              </w:rPr>
+              <w:t>Responsibilities:</w:t>
+            </w:r>
+          </w:p>
+          <w:p>
+            <w:pPr>
+              <w:pStyle w:val="ListParagraph"/>
               <w:numPr>
                 <w:ilvl w:val="0"/>
                 <w:numId w:val="1"/>
@@ -886,7 +779,6 @@
                 <w:lang w:eastAsia="en-GB"/>
               </w:rPr>
             </w:pPr>
-            <w:proofErr w:type="spellStart"/>
             <w:r>
               <w:rPr>
                 <w:rFonts w:ascii="Calibri" w:eastAsia="Times New Roman" w:hAnsi="Calibri" w:cs="Times New Roman"/>
@@ -896,7 +788,6 @@
               </w:rPr>
               <w:t>Kennt</w:t>
             </w:r>
-            <w:proofErr w:type="spellEnd"/>
             <w:r>
               <w:rPr>
                 <w:rFonts w:ascii="Calibri" w:eastAsia="Times New Roman" w:hAnsi="Calibri" w:cs="Times New Roman"/>
@@ -906,25 +797,14 @@
               </w:rPr>
               <w:t xml:space="preserve"> </w:t>
             </w:r>
-            <w:proofErr w:type="spellStart"/>
-            <w:r>
-              <w:rPr>
-                <w:rFonts w:ascii="Calibri" w:eastAsia="Times New Roman" w:hAnsi="Calibri" w:cs="Times New Roman"/>
-                <w:bCs/>
-                <w:color w:val="000000"/>
-                <w:lang w:eastAsia="en-GB"/>
-              </w:rPr>
-              <w:t>alle</w:t>
-            </w:r>
-            <w:proofErr w:type="spellEnd"/>
-            <w:r>
-              <w:rPr>
-                <w:rFonts w:ascii="Calibri" w:eastAsia="Times New Roman" w:hAnsi="Calibri" w:cs="Times New Roman"/>
-                <w:bCs/>
-                <w:color w:val="000000"/>
-                <w:lang w:eastAsia="en-GB"/>
-              </w:rPr>
-              <w:t xml:space="preserve"> Appointment</w:t>
+            <w:r>
+              <w:rPr>
+                <w:rFonts w:ascii="Calibri" w:eastAsia="Times New Roman" w:hAnsi="Calibri" w:cs="Times New Roman"/>
+                <w:bCs/>
+                <w:color w:val="000000"/>
+                <w:lang w:eastAsia="en-GB"/>
+              </w:rPr>
+              <w:t>alle Appointment</w:t>
             </w:r>
             <w:r>
               <w:rPr>
@@ -938,7 +818,7 @@
           </w:p>
           <w:p>
             <w:pPr>
-              <w:pStyle w:val="Listenabsatz"/>
+              <w:pStyle w:val="ListParagraph"/>
               <w:numPr>
                 <w:ilvl w:val="0"/>
                 <w:numId w:val="1"/>
@@ -952,30 +832,19 @@
                 <w:lang w:eastAsia="en-GB"/>
               </w:rPr>
             </w:pPr>
-            <w:proofErr w:type="spellStart"/>
-            <w:r>
-              <w:rPr>
-                <w:rFonts w:ascii="Calibri" w:eastAsia="Times New Roman" w:hAnsi="Calibri" w:cs="Times New Roman"/>
-                <w:bCs/>
-                <w:color w:val="000000"/>
-                <w:lang w:eastAsia="en-GB"/>
-              </w:rPr>
-              <w:t>Kennt</w:t>
-            </w:r>
-            <w:proofErr w:type="spellEnd"/>
-            <w:r>
-              <w:rPr>
-                <w:rFonts w:ascii="Calibri" w:eastAsia="Times New Roman" w:hAnsi="Calibri" w:cs="Times New Roman"/>
-                <w:bCs/>
-                <w:color w:val="000000"/>
-                <w:lang w:eastAsia="en-GB"/>
-              </w:rPr>
-              <w:t xml:space="preserve"> Treatment</w:t>
-            </w:r>
-          </w:p>
-          <w:p>
-            <w:pPr>
-              <w:pStyle w:val="Listenabsatz"/>
+            <w:r>
+              <w:rPr>
+                <w:rFonts w:ascii="Calibri" w:eastAsia="Times New Roman" w:hAnsi="Calibri" w:cs="Times New Roman"/>
+                <w:bCs/>
+                <w:color w:val="000000"/>
+                <w:lang w:eastAsia="en-GB"/>
+              </w:rPr>
+              <w:t>Kennt Treatment</w:t>
+            </w:r>
+          </w:p>
+          <w:p>
+            <w:pPr>
+              <w:pStyle w:val="ListParagraph"/>
               <w:numPr>
                 <w:ilvl w:val="0"/>
                 <w:numId w:val="1"/>
@@ -989,7 +858,6 @@
                 <w:lang w:eastAsia="en-GB"/>
               </w:rPr>
             </w:pPr>
-            <w:proofErr w:type="spellStart"/>
             <w:r>
               <w:rPr>
                 <w:rFonts w:ascii="Calibri" w:eastAsia="Times New Roman" w:hAnsi="Calibri" w:cs="Times New Roman"/>
@@ -999,7 +867,6 @@
               </w:rPr>
               <w:t>Kennt</w:t>
             </w:r>
-            <w:proofErr w:type="spellEnd"/>
             <w:r>
               <w:rPr>
                 <w:rFonts w:ascii="Calibri" w:eastAsia="Times New Roman" w:hAnsi="Calibri" w:cs="Times New Roman"/>
@@ -1009,7 +876,6 @@
               </w:rPr>
               <w:t xml:space="preserve"> </w:t>
             </w:r>
-            <w:proofErr w:type="spellStart"/>
             <w:r>
               <w:rPr>
                 <w:rFonts w:ascii="Calibri" w:eastAsia="Times New Roman" w:hAnsi="Calibri" w:cs="Times New Roman"/>
@@ -1037,11 +903,10 @@
               </w:rPr>
               <w:t>Visitor</w:t>
             </w:r>
-            <w:proofErr w:type="spellEnd"/>
-          </w:p>
-          <w:p>
-            <w:pPr>
-              <w:pStyle w:val="Listenabsatz"/>
+          </w:p>
+          <w:p>
+            <w:pPr>
+              <w:pStyle w:val="ListParagraph"/>
               <w:numPr>
                 <w:ilvl w:val="0"/>
                 <w:numId w:val="1"/>
@@ -1055,30 +920,19 @@
                 <w:lang w:eastAsia="en-GB"/>
               </w:rPr>
             </w:pPr>
-            <w:proofErr w:type="spellStart"/>
-            <w:r>
-              <w:rPr>
-                <w:rFonts w:ascii="Calibri" w:eastAsia="Times New Roman" w:hAnsi="Calibri" w:cs="Times New Roman"/>
-                <w:bCs/>
-                <w:color w:val="000000"/>
-                <w:lang w:eastAsia="en-GB"/>
-              </w:rPr>
-              <w:t>Kennt</w:t>
-            </w:r>
-            <w:proofErr w:type="spellEnd"/>
-            <w:r>
-              <w:rPr>
-                <w:rFonts w:ascii="Calibri" w:eastAsia="Times New Roman" w:hAnsi="Calibri" w:cs="Times New Roman"/>
-                <w:bCs/>
-                <w:color w:val="000000"/>
-                <w:lang w:eastAsia="en-GB"/>
-              </w:rPr>
-              <w:t xml:space="preserve"> Pat-ID</w:t>
-            </w:r>
-          </w:p>
-          <w:p>
-            <w:pPr>
-              <w:pStyle w:val="Listenabsatz"/>
+            <w:r>
+              <w:rPr>
+                <w:rFonts w:ascii="Calibri" w:eastAsia="Times New Roman" w:hAnsi="Calibri" w:cs="Times New Roman"/>
+                <w:bCs/>
+                <w:color w:val="000000"/>
+                <w:lang w:eastAsia="en-GB"/>
+              </w:rPr>
+              <w:t>Kennt Pat-ID</w:t>
+            </w:r>
+          </w:p>
+          <w:p>
+            <w:pPr>
+              <w:pStyle w:val="ListParagraph"/>
               <w:numPr>
                 <w:ilvl w:val="0"/>
                 <w:numId w:val="1"/>
@@ -1092,7 +946,6 @@
                 <w:lang w:eastAsia="en-GB"/>
               </w:rPr>
             </w:pPr>
-            <w:proofErr w:type="spellStart"/>
             <w:r>
               <w:rPr>
                 <w:rFonts w:ascii="Calibri" w:eastAsia="Times New Roman" w:hAnsi="Calibri" w:cs="Times New Roman"/>
@@ -1102,7 +955,6 @@
               </w:rPr>
               <w:t>Kennt</w:t>
             </w:r>
-            <w:proofErr w:type="spellEnd"/>
             <w:r>
               <w:rPr>
                 <w:rFonts w:ascii="Calibri" w:eastAsia="Times New Roman" w:hAnsi="Calibri" w:cs="Times New Roman"/>
@@ -1112,7 +964,6 @@
               </w:rPr>
               <w:t xml:space="preserve"> </w:t>
             </w:r>
-            <w:proofErr w:type="spellStart"/>
             <w:r>
               <w:rPr>
                 <w:rFonts w:ascii="Calibri" w:eastAsia="Times New Roman" w:hAnsi="Calibri" w:cs="Times New Roman"/>
@@ -1122,11 +973,10 @@
               </w:rPr>
               <w:t>Kommentar</w:t>
             </w:r>
-            <w:proofErr w:type="spellEnd"/>
-          </w:p>
-          <w:p>
-            <w:pPr>
-              <w:pStyle w:val="Listenabsatz"/>
+          </w:p>
+          <w:p>
+            <w:pPr>
+              <w:pStyle w:val="ListParagraph"/>
               <w:spacing w:after="0" w:line="240" w:lineRule="auto"/>
               <w:rPr>
                 <w:rFonts w:ascii="Calibri" w:eastAsia="Times New Roman" w:hAnsi="Calibri" w:cs="Times New Roman"/>
@@ -1161,32 +1011,20 @@
                 <w:lang w:eastAsia="en-GB"/>
               </w:rPr>
             </w:pPr>
-            <w:proofErr w:type="spellStart"/>
-            <w:r>
-              <w:rPr>
-                <w:rFonts w:ascii="Calibri" w:eastAsia="Times New Roman" w:hAnsi="Calibri" w:cs="Times New Roman"/>
-                <w:b/>
-                <w:bCs/>
-                <w:color w:val="000000"/>
-                <w:lang w:eastAsia="en-GB"/>
-              </w:rPr>
-              <w:t>Collaborators</w:t>
-            </w:r>
-            <w:proofErr w:type="spellEnd"/>
-            <w:r>
-              <w:rPr>
-                <w:rFonts w:ascii="Calibri" w:eastAsia="Times New Roman" w:hAnsi="Calibri" w:cs="Times New Roman"/>
-                <w:b/>
-                <w:bCs/>
-                <w:color w:val="000000"/>
-                <w:lang w:eastAsia="en-GB"/>
-              </w:rPr>
-              <w:t>:</w:t>
-            </w:r>
-          </w:p>
-          <w:p>
-            <w:pPr>
-              <w:pStyle w:val="Listenabsatz"/>
+            <w:r>
+              <w:rPr>
+                <w:rFonts w:ascii="Calibri" w:eastAsia="Times New Roman" w:hAnsi="Calibri" w:cs="Times New Roman"/>
+                <w:b/>
+                <w:bCs/>
+                <w:color w:val="000000"/>
+                <w:lang w:eastAsia="en-GB"/>
+              </w:rPr>
+              <w:t>Collaborators:</w:t>
+            </w:r>
+          </w:p>
+          <w:p>
+            <w:pPr>
+              <w:pStyle w:val="ListParagraph"/>
               <w:numPr>
                 <w:ilvl w:val="0"/>
                 <w:numId w:val="2"/>
@@ -1212,7 +1050,7 @@
           </w:p>
           <w:p>
             <w:pPr>
-              <w:pStyle w:val="Listenabsatz"/>
+              <w:pStyle w:val="ListParagraph"/>
               <w:numPr>
                 <w:ilvl w:val="0"/>
                 <w:numId w:val="2"/>
@@ -1238,7 +1076,7 @@
           </w:p>
           <w:p>
             <w:pPr>
-              <w:pStyle w:val="Listenabsatz"/>
+              <w:pStyle w:val="ListParagraph"/>
               <w:numPr>
                 <w:ilvl w:val="0"/>
                 <w:numId w:val="2"/>
@@ -1259,32 +1097,12 @@
                 <w:color w:val="000000"/>
                 <w:lang w:val="de-CH" w:eastAsia="en-GB"/>
               </w:rPr>
-              <w:t xml:space="preserve">Benutzt </w:t>
-            </w:r>
-            <w:proofErr w:type="spellStart"/>
-            <w:r>
-              <w:rPr>
-                <w:rFonts w:ascii="Calibri" w:eastAsia="Times New Roman" w:hAnsi="Calibri" w:cs="Times New Roman"/>
-                <w:bCs/>
-                <w:color w:val="000000"/>
-                <w:lang w:val="de-CH" w:eastAsia="en-GB"/>
-              </w:rPr>
-              <w:t>Appointment</w:t>
-            </w:r>
-            <w:proofErr w:type="spellEnd"/>
-            <w:r>
-              <w:rPr>
-                <w:rFonts w:ascii="Calibri" w:eastAsia="Times New Roman" w:hAnsi="Calibri" w:cs="Times New Roman"/>
-                <w:bCs/>
-                <w:color w:val="000000"/>
-                <w:lang w:val="de-CH" w:eastAsia="en-GB"/>
-              </w:rPr>
-              <w:t xml:space="preserve"> zum Darstellen seiner Termine</w:t>
-            </w:r>
-          </w:p>
-          <w:p>
-            <w:pPr>
-              <w:pStyle w:val="Listenabsatz"/>
+              <w:t>Benutzt Appointment zum Darstellen seiner Termine</w:t>
+            </w:r>
+          </w:p>
+          <w:p>
+            <w:pPr>
+              <w:pStyle w:val="ListParagraph"/>
               <w:numPr>
                 <w:ilvl w:val="0"/>
                 <w:numId w:val="2"/>
@@ -1305,19 +1123,8 @@
                 <w:color w:val="000000"/>
                 <w:lang w:val="de-CH" w:eastAsia="en-GB"/>
               </w:rPr>
-              <w:t xml:space="preserve">Gehört zu einem </w:t>
-            </w:r>
-            <w:proofErr w:type="spellStart"/>
-            <w:r>
-              <w:rPr>
-                <w:rFonts w:ascii="Calibri" w:eastAsia="Times New Roman" w:hAnsi="Calibri" w:cs="Times New Roman"/>
-                <w:bCs/>
-                <w:color w:val="000000"/>
-                <w:lang w:val="de-CH" w:eastAsia="en-GB"/>
-              </w:rPr>
-              <w:t>HealthVisitor</w:t>
-            </w:r>
-            <w:proofErr w:type="spellEnd"/>
+              <w:t>Gehört zu einem HealthVisitor</w:t>
+            </w:r>
           </w:p>
         </w:tc>
       </w:tr>
@@ -1326,7 +1133,7 @@
     <w:tbl>
       <w:tblPr>
         <w:tblW w:w="7792" w:type="dxa"/>
-        <w:tblLook w:val="04A0"/>
+        <w:tblLook w:val="04A0" w:firstRow="1" w:lastRow="0" w:firstColumn="1" w:lastColumn="0" w:noHBand="0" w:noVBand="1"/>
       </w:tblPr>
       <w:tblGrid>
         <w:gridCol w:w="3539"/>
@@ -1371,7 +1178,6 @@
               </w:rPr>
               <w:t xml:space="preserve">Class Name: </w:t>
             </w:r>
-            <w:proofErr w:type="spellStart"/>
             <w:r>
               <w:rPr>
                 <w:rFonts w:ascii="Calibri" w:eastAsia="Times New Roman" w:hAnsi="Calibri" w:cs="Times New Roman"/>
@@ -1380,7 +1186,6 @@
               </w:rPr>
               <w:t>HealthVisitor</w:t>
             </w:r>
-            <w:proofErr w:type="spellEnd"/>
           </w:p>
         </w:tc>
       </w:tr>
@@ -1412,27 +1217,15 @@
                 <w:lang w:eastAsia="en-GB"/>
               </w:rPr>
             </w:pPr>
-            <w:proofErr w:type="spellStart"/>
-            <w:r>
-              <w:rPr>
-                <w:rFonts w:ascii="Calibri" w:eastAsia="Times New Roman" w:hAnsi="Calibri" w:cs="Times New Roman"/>
-                <w:b/>
-                <w:bCs/>
-                <w:color w:val="000000"/>
-                <w:lang w:eastAsia="en-GB"/>
-              </w:rPr>
-              <w:t>Purpose</w:t>
-            </w:r>
-            <w:proofErr w:type="spellEnd"/>
-            <w:r>
-              <w:rPr>
-                <w:rFonts w:ascii="Calibri" w:eastAsia="Times New Roman" w:hAnsi="Calibri" w:cs="Times New Roman"/>
-                <w:b/>
-                <w:bCs/>
-                <w:color w:val="000000"/>
-                <w:lang w:eastAsia="en-GB"/>
-              </w:rPr>
-              <w:t xml:space="preserve">: </w:t>
+            <w:r>
+              <w:rPr>
+                <w:rFonts w:ascii="Calibri" w:eastAsia="Times New Roman" w:hAnsi="Calibri" w:cs="Times New Roman"/>
+                <w:b/>
+                <w:bCs/>
+                <w:color w:val="000000"/>
+                <w:lang w:eastAsia="en-GB"/>
+              </w:rPr>
+              <w:t xml:space="preserve">Purpose: </w:t>
             </w:r>
             <w:r>
               <w:rPr>
@@ -1472,32 +1265,20 @@
                 <w:lang w:eastAsia="en-GB"/>
               </w:rPr>
             </w:pPr>
-            <w:proofErr w:type="spellStart"/>
-            <w:r>
-              <w:rPr>
-                <w:rFonts w:ascii="Calibri" w:eastAsia="Times New Roman" w:hAnsi="Calibri" w:cs="Times New Roman"/>
-                <w:b/>
-                <w:bCs/>
-                <w:color w:val="000000"/>
-                <w:lang w:eastAsia="en-GB"/>
-              </w:rPr>
-              <w:t>Responsibilities</w:t>
-            </w:r>
-            <w:proofErr w:type="spellEnd"/>
-            <w:r>
-              <w:rPr>
-                <w:rFonts w:ascii="Calibri" w:eastAsia="Times New Roman" w:hAnsi="Calibri" w:cs="Times New Roman"/>
-                <w:b/>
-                <w:bCs/>
-                <w:color w:val="000000"/>
-                <w:lang w:eastAsia="en-GB"/>
-              </w:rPr>
-              <w:t>:</w:t>
-            </w:r>
-          </w:p>
-          <w:p>
-            <w:pPr>
-              <w:pStyle w:val="Listenabsatz"/>
+            <w:r>
+              <w:rPr>
+                <w:rFonts w:ascii="Calibri" w:eastAsia="Times New Roman" w:hAnsi="Calibri" w:cs="Times New Roman"/>
+                <w:b/>
+                <w:bCs/>
+                <w:color w:val="000000"/>
+                <w:lang w:eastAsia="en-GB"/>
+              </w:rPr>
+              <w:t>Responsibilities:</w:t>
+            </w:r>
+          </w:p>
+          <w:p>
+            <w:pPr>
+              <w:pStyle w:val="ListParagraph"/>
               <w:numPr>
                 <w:ilvl w:val="0"/>
                 <w:numId w:val="1"/>
@@ -1511,7 +1292,6 @@
                 <w:lang w:eastAsia="en-GB"/>
               </w:rPr>
             </w:pPr>
-            <w:proofErr w:type="spellStart"/>
             <w:r>
               <w:rPr>
                 <w:rFonts w:ascii="Calibri" w:eastAsia="Times New Roman" w:hAnsi="Calibri" w:cs="Times New Roman"/>
@@ -1521,7 +1301,6 @@
               </w:rPr>
               <w:t>Kennt</w:t>
             </w:r>
-            <w:proofErr w:type="spellEnd"/>
             <w:r>
               <w:rPr>
                 <w:rFonts w:ascii="Calibri" w:eastAsia="Times New Roman" w:hAnsi="Calibri" w:cs="Times New Roman"/>
@@ -1531,30 +1310,19 @@
               </w:rPr>
               <w:t xml:space="preserve"> </w:t>
             </w:r>
-            <w:proofErr w:type="spellStart"/>
-            <w:r>
-              <w:rPr>
-                <w:rFonts w:ascii="Calibri" w:eastAsia="Times New Roman" w:hAnsi="Calibri" w:cs="Times New Roman"/>
-                <w:bCs/>
-                <w:color w:val="000000"/>
-                <w:lang w:eastAsia="en-GB"/>
-              </w:rPr>
-              <w:t>seinen</w:t>
-            </w:r>
-            <w:proofErr w:type="spellEnd"/>
-            <w:r>
-              <w:rPr>
-                <w:rFonts w:ascii="Calibri" w:eastAsia="Times New Roman" w:hAnsi="Calibri" w:cs="Times New Roman"/>
-                <w:bCs/>
-                <w:color w:val="000000"/>
-                <w:lang w:eastAsia="en-GB"/>
-              </w:rPr>
-              <w:t xml:space="preserve"> Calendar</w:t>
-            </w:r>
-          </w:p>
-          <w:p>
-            <w:pPr>
-              <w:pStyle w:val="Listenabsatz"/>
+            <w:r>
+              <w:rPr>
+                <w:rFonts w:ascii="Calibri" w:eastAsia="Times New Roman" w:hAnsi="Calibri" w:cs="Times New Roman"/>
+                <w:bCs/>
+                <w:color w:val="000000"/>
+                <w:lang w:eastAsia="en-GB"/>
+              </w:rPr>
+              <w:t>seinen Calendar</w:t>
+            </w:r>
+          </w:p>
+          <w:p>
+            <w:pPr>
+              <w:pStyle w:val="ListParagraph"/>
               <w:numPr>
                 <w:ilvl w:val="0"/>
                 <w:numId w:val="1"/>
@@ -1568,30 +1336,19 @@
                 <w:lang w:eastAsia="en-GB"/>
               </w:rPr>
             </w:pPr>
-            <w:proofErr w:type="spellStart"/>
-            <w:r>
-              <w:rPr>
-                <w:rFonts w:ascii="Calibri" w:eastAsia="Times New Roman" w:hAnsi="Calibri" w:cs="Times New Roman"/>
-                <w:bCs/>
-                <w:color w:val="000000"/>
-                <w:lang w:eastAsia="en-GB"/>
-              </w:rPr>
-              <w:t>Kennt</w:t>
-            </w:r>
-            <w:proofErr w:type="spellEnd"/>
-            <w:r>
-              <w:rPr>
-                <w:rFonts w:ascii="Calibri" w:eastAsia="Times New Roman" w:hAnsi="Calibri" w:cs="Times New Roman"/>
-                <w:bCs/>
-                <w:color w:val="000000"/>
-                <w:lang w:eastAsia="en-GB"/>
-              </w:rPr>
-              <w:t xml:space="preserve"> seine Institution</w:t>
-            </w:r>
-          </w:p>
-          <w:p>
-            <w:pPr>
-              <w:pStyle w:val="Listenabsatz"/>
+            <w:r>
+              <w:rPr>
+                <w:rFonts w:ascii="Calibri" w:eastAsia="Times New Roman" w:hAnsi="Calibri" w:cs="Times New Roman"/>
+                <w:bCs/>
+                <w:color w:val="000000"/>
+                <w:lang w:eastAsia="en-GB"/>
+              </w:rPr>
+              <w:t>Kennt seine Institution</w:t>
+            </w:r>
+          </w:p>
+          <w:p>
+            <w:pPr>
+              <w:pStyle w:val="ListParagraph"/>
               <w:numPr>
                 <w:ilvl w:val="0"/>
                 <w:numId w:val="1"/>
@@ -1605,7 +1362,6 @@
                 <w:lang w:eastAsia="en-GB"/>
               </w:rPr>
             </w:pPr>
-            <w:proofErr w:type="spellStart"/>
             <w:r>
               <w:rPr>
                 <w:rFonts w:ascii="Calibri" w:eastAsia="Times New Roman" w:hAnsi="Calibri" w:cs="Times New Roman"/>
@@ -1615,7 +1371,6 @@
               </w:rPr>
               <w:t>Kennt</w:t>
             </w:r>
-            <w:proofErr w:type="spellEnd"/>
             <w:r>
               <w:rPr>
                 <w:rFonts w:ascii="Calibri" w:eastAsia="Times New Roman" w:hAnsi="Calibri" w:cs="Times New Roman"/>
@@ -1625,25 +1380,14 @@
               </w:rPr>
               <w:t xml:space="preserve"> </w:t>
             </w:r>
-            <w:proofErr w:type="spellStart"/>
-            <w:r>
-              <w:rPr>
-                <w:rFonts w:ascii="Calibri" w:eastAsia="Times New Roman" w:hAnsi="Calibri" w:cs="Times New Roman"/>
-                <w:bCs/>
-                <w:color w:val="000000"/>
-                <w:lang w:eastAsia="en-GB"/>
-              </w:rPr>
-              <w:t>alle</w:t>
-            </w:r>
-            <w:proofErr w:type="spellEnd"/>
-            <w:r>
-              <w:rPr>
-                <w:rFonts w:ascii="Calibri" w:eastAsia="Times New Roman" w:hAnsi="Calibri" w:cs="Times New Roman"/>
-                <w:bCs/>
-                <w:color w:val="000000"/>
-                <w:lang w:eastAsia="en-GB"/>
-              </w:rPr>
-              <w:t xml:space="preserve"> seine Patient</w:t>
+            <w:r>
+              <w:rPr>
+                <w:rFonts w:ascii="Calibri" w:eastAsia="Times New Roman" w:hAnsi="Calibri" w:cs="Times New Roman"/>
+                <w:bCs/>
+                <w:color w:val="000000"/>
+                <w:lang w:eastAsia="en-GB"/>
+              </w:rPr>
+              <w:t>alle seine Patient</w:t>
             </w:r>
           </w:p>
           <w:p>
@@ -1678,32 +1422,20 @@
                 <w:lang w:eastAsia="en-GB"/>
               </w:rPr>
             </w:pPr>
-            <w:proofErr w:type="spellStart"/>
-            <w:r>
-              <w:rPr>
-                <w:rFonts w:ascii="Calibri" w:eastAsia="Times New Roman" w:hAnsi="Calibri" w:cs="Times New Roman"/>
-                <w:b/>
-                <w:bCs/>
-                <w:color w:val="000000"/>
-                <w:lang w:eastAsia="en-GB"/>
-              </w:rPr>
-              <w:t>Collaborators</w:t>
-            </w:r>
-            <w:proofErr w:type="spellEnd"/>
-            <w:r>
-              <w:rPr>
-                <w:rFonts w:ascii="Calibri" w:eastAsia="Times New Roman" w:hAnsi="Calibri" w:cs="Times New Roman"/>
-                <w:b/>
-                <w:bCs/>
-                <w:color w:val="000000"/>
-                <w:lang w:eastAsia="en-GB"/>
-              </w:rPr>
-              <w:t>:</w:t>
-            </w:r>
-          </w:p>
-          <w:p>
-            <w:pPr>
-              <w:pStyle w:val="Listenabsatz"/>
+            <w:r>
+              <w:rPr>
+                <w:rFonts w:ascii="Calibri" w:eastAsia="Times New Roman" w:hAnsi="Calibri" w:cs="Times New Roman"/>
+                <w:b/>
+                <w:bCs/>
+                <w:color w:val="000000"/>
+                <w:lang w:eastAsia="en-GB"/>
+              </w:rPr>
+              <w:t>Collaborators:</w:t>
+            </w:r>
+          </w:p>
+          <w:p>
+            <w:pPr>
+              <w:pStyle w:val="ListParagraph"/>
               <w:numPr>
                 <w:ilvl w:val="0"/>
                 <w:numId w:val="2"/>
@@ -1724,32 +1456,12 @@
                 <w:color w:val="000000"/>
                 <w:lang w:val="de-CH" w:eastAsia="en-GB"/>
               </w:rPr>
-              <w:t xml:space="preserve">Benutzt </w:t>
-            </w:r>
-            <w:proofErr w:type="spellStart"/>
-            <w:r>
-              <w:rPr>
-                <w:rFonts w:ascii="Calibri" w:eastAsia="Times New Roman" w:hAnsi="Calibri" w:cs="Times New Roman"/>
-                <w:bCs/>
-                <w:color w:val="000000"/>
-                <w:lang w:val="de-CH" w:eastAsia="en-GB"/>
-              </w:rPr>
-              <w:t>Calendar</w:t>
-            </w:r>
-            <w:proofErr w:type="spellEnd"/>
-            <w:r>
-              <w:rPr>
-                <w:rFonts w:ascii="Calibri" w:eastAsia="Times New Roman" w:hAnsi="Calibri" w:cs="Times New Roman"/>
-                <w:bCs/>
-                <w:color w:val="000000"/>
-                <w:lang w:val="de-CH" w:eastAsia="en-GB"/>
-              </w:rPr>
-              <w:t xml:space="preserve"> um seine Termine zu verwalten</w:t>
-            </w:r>
-          </w:p>
-          <w:p>
-            <w:pPr>
-              <w:pStyle w:val="Listenabsatz"/>
+              <w:t>Benutzt Calendar um seine Termine zu verwalten</w:t>
+            </w:r>
+          </w:p>
+          <w:p>
+            <w:pPr>
+              <w:pStyle w:val="ListParagraph"/>
               <w:numPr>
                 <w:ilvl w:val="0"/>
                 <w:numId w:val="2"/>
@@ -1775,7 +1487,7 @@
           </w:p>
           <w:p>
             <w:pPr>
-              <w:pStyle w:val="Listenabsatz"/>
+              <w:pStyle w:val="ListParagraph"/>
               <w:numPr>
                 <w:ilvl w:val="0"/>
                 <w:numId w:val="2"/>
@@ -1811,7 +1523,7 @@
     <w:tbl>
       <w:tblPr>
         <w:tblW w:w="7792" w:type="dxa"/>
-        <w:tblLook w:val="04A0"/>
+        <w:tblLook w:val="04A0" w:firstRow="1" w:lastRow="0" w:firstColumn="1" w:lastColumn="0" w:noHBand="0" w:noVBand="1"/>
       </w:tblPr>
       <w:tblGrid>
         <w:gridCol w:w="3539"/>
@@ -1854,9 +1566,9 @@
                 <w:color w:val="000000"/>
                 <w:lang w:eastAsia="en-GB"/>
               </w:rPr>
+              <w:lastRenderedPageBreak/>
               <w:t xml:space="preserve">Class Name: </w:t>
             </w:r>
-            <w:proofErr w:type="spellStart"/>
             <w:r>
               <w:rPr>
                 <w:rFonts w:ascii="Calibri" w:eastAsia="Times New Roman" w:hAnsi="Calibri" w:cs="Times New Roman"/>
@@ -1865,7 +1577,6 @@
               </w:rPr>
               <w:t>Calendar</w:t>
             </w:r>
-            <w:proofErr w:type="spellEnd"/>
           </w:p>
         </w:tc>
       </w:tr>
@@ -1896,27 +1607,15 @@
                 <w:lang w:eastAsia="en-GB"/>
               </w:rPr>
             </w:pPr>
-            <w:proofErr w:type="spellStart"/>
-            <w:r>
-              <w:rPr>
-                <w:rFonts w:ascii="Calibri" w:eastAsia="Times New Roman" w:hAnsi="Calibri" w:cs="Times New Roman"/>
-                <w:b/>
-                <w:bCs/>
-                <w:color w:val="000000"/>
-                <w:lang w:eastAsia="en-GB"/>
-              </w:rPr>
-              <w:t>Purpose</w:t>
-            </w:r>
-            <w:proofErr w:type="spellEnd"/>
-            <w:r>
-              <w:rPr>
-                <w:rFonts w:ascii="Calibri" w:eastAsia="Times New Roman" w:hAnsi="Calibri" w:cs="Times New Roman"/>
-                <w:b/>
-                <w:bCs/>
-                <w:color w:val="000000"/>
-                <w:lang w:eastAsia="en-GB"/>
-              </w:rPr>
-              <w:t xml:space="preserve">: </w:t>
+            <w:r>
+              <w:rPr>
+                <w:rFonts w:ascii="Calibri" w:eastAsia="Times New Roman" w:hAnsi="Calibri" w:cs="Times New Roman"/>
+                <w:b/>
+                <w:bCs/>
+                <w:color w:val="000000"/>
+                <w:lang w:eastAsia="en-GB"/>
+              </w:rPr>
+              <w:t xml:space="preserve">Purpose: </w:t>
             </w:r>
             <w:r>
               <w:rPr>
@@ -1957,32 +1656,20 @@
                 <w:lang w:eastAsia="en-GB"/>
               </w:rPr>
             </w:pPr>
-            <w:proofErr w:type="spellStart"/>
-            <w:r>
-              <w:rPr>
-                <w:rFonts w:ascii="Calibri" w:eastAsia="Times New Roman" w:hAnsi="Calibri" w:cs="Times New Roman"/>
-                <w:b/>
-                <w:bCs/>
-                <w:color w:val="000000"/>
-                <w:lang w:eastAsia="en-GB"/>
-              </w:rPr>
-              <w:t>Responsibilities</w:t>
-            </w:r>
-            <w:proofErr w:type="spellEnd"/>
-            <w:r>
-              <w:rPr>
-                <w:rFonts w:ascii="Calibri" w:eastAsia="Times New Roman" w:hAnsi="Calibri" w:cs="Times New Roman"/>
-                <w:b/>
-                <w:bCs/>
-                <w:color w:val="000000"/>
-                <w:lang w:eastAsia="en-GB"/>
-              </w:rPr>
-              <w:t>:</w:t>
-            </w:r>
-          </w:p>
-          <w:p>
-            <w:pPr>
-              <w:pStyle w:val="Listenabsatz"/>
+            <w:r>
+              <w:rPr>
+                <w:rFonts w:ascii="Calibri" w:eastAsia="Times New Roman" w:hAnsi="Calibri" w:cs="Times New Roman"/>
+                <w:b/>
+                <w:bCs/>
+                <w:color w:val="000000"/>
+                <w:lang w:eastAsia="en-GB"/>
+              </w:rPr>
+              <w:t>Responsibilities:</w:t>
+            </w:r>
+          </w:p>
+          <w:p>
+            <w:pPr>
+              <w:pStyle w:val="ListParagraph"/>
               <w:numPr>
                 <w:ilvl w:val="0"/>
                 <w:numId w:val="1"/>
@@ -1996,7 +1683,6 @@
                 <w:lang w:eastAsia="en-GB"/>
               </w:rPr>
             </w:pPr>
-            <w:proofErr w:type="spellStart"/>
             <w:r>
               <w:rPr>
                 <w:rFonts w:ascii="Calibri" w:eastAsia="Times New Roman" w:hAnsi="Calibri" w:cs="Times New Roman"/>
@@ -2006,7 +1692,6 @@
               </w:rPr>
               <w:t>Kennt</w:t>
             </w:r>
-            <w:proofErr w:type="spellEnd"/>
             <w:r>
               <w:rPr>
                 <w:rFonts w:ascii="Calibri" w:eastAsia="Times New Roman" w:hAnsi="Calibri" w:cs="Times New Roman"/>
@@ -2016,7 +1701,6 @@
               </w:rPr>
               <w:t xml:space="preserve"> </w:t>
             </w:r>
-            <w:proofErr w:type="spellStart"/>
             <w:r>
               <w:rPr>
                 <w:rFonts w:ascii="Calibri" w:eastAsia="Times New Roman" w:hAnsi="Calibri" w:cs="Times New Roman"/>
@@ -2044,11 +1728,10 @@
               </w:rPr>
               <w:t>isitor</w:t>
             </w:r>
-            <w:proofErr w:type="spellEnd"/>
-          </w:p>
-          <w:p>
-            <w:pPr>
-              <w:pStyle w:val="Listenabsatz"/>
+          </w:p>
+          <w:p>
+            <w:pPr>
+              <w:pStyle w:val="ListParagraph"/>
               <w:numPr>
                 <w:ilvl w:val="0"/>
                 <w:numId w:val="1"/>
@@ -2062,25 +1745,14 @@
                 <w:lang w:eastAsia="en-GB"/>
               </w:rPr>
             </w:pPr>
-            <w:proofErr w:type="spellStart"/>
-            <w:r>
-              <w:rPr>
-                <w:rFonts w:ascii="Calibri" w:eastAsia="Times New Roman" w:hAnsi="Calibri" w:cs="Times New Roman"/>
-                <w:bCs/>
-                <w:color w:val="000000"/>
-                <w:lang w:eastAsia="en-GB"/>
-              </w:rPr>
-              <w:t>Kennt</w:t>
-            </w:r>
-            <w:proofErr w:type="spellEnd"/>
-            <w:r>
-              <w:rPr>
-                <w:rFonts w:ascii="Calibri" w:eastAsia="Times New Roman" w:hAnsi="Calibri" w:cs="Times New Roman"/>
-                <w:bCs/>
-                <w:color w:val="000000"/>
-                <w:lang w:eastAsia="en-GB"/>
-              </w:rPr>
-              <w:t xml:space="preserve"> Appointment</w:t>
+            <w:r>
+              <w:rPr>
+                <w:rFonts w:ascii="Calibri" w:eastAsia="Times New Roman" w:hAnsi="Calibri" w:cs="Times New Roman"/>
+                <w:bCs/>
+                <w:color w:val="000000"/>
+                <w:lang w:eastAsia="en-GB"/>
+              </w:rPr>
+              <w:t>Kennt Appointment</w:t>
             </w:r>
           </w:p>
           <w:p>
@@ -2120,32 +1792,20 @@
                 <w:lang w:eastAsia="en-GB"/>
               </w:rPr>
             </w:pPr>
-            <w:proofErr w:type="spellStart"/>
-            <w:r>
-              <w:rPr>
-                <w:rFonts w:ascii="Calibri" w:eastAsia="Times New Roman" w:hAnsi="Calibri" w:cs="Times New Roman"/>
-                <w:b/>
-                <w:bCs/>
-                <w:color w:val="000000"/>
-                <w:lang w:eastAsia="en-GB"/>
-              </w:rPr>
-              <w:t>Collaborators</w:t>
-            </w:r>
-            <w:proofErr w:type="spellEnd"/>
-            <w:r>
-              <w:rPr>
-                <w:rFonts w:ascii="Calibri" w:eastAsia="Times New Roman" w:hAnsi="Calibri" w:cs="Times New Roman"/>
-                <w:b/>
-                <w:bCs/>
-                <w:color w:val="000000"/>
-                <w:lang w:eastAsia="en-GB"/>
-              </w:rPr>
-              <w:t>:</w:t>
-            </w:r>
-          </w:p>
-          <w:p>
-            <w:pPr>
-              <w:pStyle w:val="Listenabsatz"/>
+            <w:r>
+              <w:rPr>
+                <w:rFonts w:ascii="Calibri" w:eastAsia="Times New Roman" w:hAnsi="Calibri" w:cs="Times New Roman"/>
+                <w:b/>
+                <w:bCs/>
+                <w:color w:val="000000"/>
+                <w:lang w:eastAsia="en-GB"/>
+              </w:rPr>
+              <w:t>Collaborators:</w:t>
+            </w:r>
+          </w:p>
+          <w:p>
+            <w:pPr>
+              <w:pStyle w:val="ListParagraph"/>
               <w:numPr>
                 <w:ilvl w:val="0"/>
                 <w:numId w:val="3"/>
@@ -2159,7 +1819,6 @@
                 <w:lang w:eastAsia="en-GB"/>
               </w:rPr>
             </w:pPr>
-            <w:proofErr w:type="spellStart"/>
             <w:r>
               <w:rPr>
                 <w:rFonts w:ascii="Calibri" w:eastAsia="Times New Roman" w:hAnsi="Calibri" w:cs="Times New Roman"/>
@@ -2169,7 +1828,6 @@
               </w:rPr>
               <w:t>Gehört</w:t>
             </w:r>
-            <w:proofErr w:type="spellEnd"/>
             <w:r>
               <w:rPr>
                 <w:rFonts w:ascii="Calibri" w:eastAsia="Times New Roman" w:hAnsi="Calibri" w:cs="Times New Roman"/>
@@ -2179,7 +1837,6 @@
               </w:rPr>
               <w:t xml:space="preserve"> </w:t>
             </w:r>
-            <w:proofErr w:type="spellStart"/>
             <w:r>
               <w:rPr>
                 <w:rFonts w:ascii="Calibri" w:eastAsia="Times New Roman" w:hAnsi="Calibri" w:cs="Times New Roman"/>
@@ -2189,7 +1846,6 @@
               </w:rPr>
               <w:t>zu</w:t>
             </w:r>
-            <w:proofErr w:type="spellEnd"/>
             <w:r>
               <w:rPr>
                 <w:rFonts w:ascii="Calibri" w:eastAsia="Times New Roman" w:hAnsi="Calibri" w:cs="Times New Roman"/>
@@ -2199,7 +1855,6 @@
               </w:rPr>
               <w:t xml:space="preserve"> </w:t>
             </w:r>
-            <w:proofErr w:type="spellStart"/>
             <w:r>
               <w:rPr>
                 <w:rFonts w:ascii="Calibri" w:eastAsia="Times New Roman" w:hAnsi="Calibri" w:cs="Times New Roman"/>
@@ -2209,11 +1864,10 @@
               </w:rPr>
               <w:t>HealthVisitor</w:t>
             </w:r>
-            <w:proofErr w:type="spellEnd"/>
-          </w:p>
-          <w:p>
-            <w:pPr>
-              <w:pStyle w:val="Listenabsatz"/>
+          </w:p>
+          <w:p>
+            <w:pPr>
+              <w:pStyle w:val="ListParagraph"/>
               <w:numPr>
                 <w:ilvl w:val="0"/>
                 <w:numId w:val="3"/>
@@ -2234,27 +1888,7 @@
                 <w:color w:val="000000"/>
                 <w:lang w:val="de-CH" w:eastAsia="en-GB"/>
               </w:rPr>
-              <w:t xml:space="preserve">Benutzt </w:t>
-            </w:r>
-            <w:proofErr w:type="spellStart"/>
-            <w:r>
-              <w:rPr>
-                <w:rFonts w:ascii="Calibri" w:eastAsia="Times New Roman" w:hAnsi="Calibri" w:cs="Times New Roman"/>
-                <w:bCs/>
-                <w:color w:val="000000"/>
-                <w:lang w:val="de-CH" w:eastAsia="en-GB"/>
-              </w:rPr>
-              <w:t>Appointment</w:t>
-            </w:r>
-            <w:proofErr w:type="spellEnd"/>
-            <w:r>
-              <w:rPr>
-                <w:rFonts w:ascii="Calibri" w:eastAsia="Times New Roman" w:hAnsi="Calibri" w:cs="Times New Roman"/>
-                <w:bCs/>
-                <w:color w:val="000000"/>
-                <w:lang w:val="de-CH" w:eastAsia="en-GB"/>
-              </w:rPr>
-              <w:t xml:space="preserve"> zum Darstellen der Termine</w:t>
+              <w:t>Benutzt Appointment zum Darstellen der Termine</w:t>
             </w:r>
           </w:p>
         </w:tc>
@@ -2264,7 +1898,7 @@
     <w:tbl>
       <w:tblPr>
         <w:tblW w:w="7792" w:type="dxa"/>
-        <w:tblLook w:val="04A0"/>
+        <w:tblLook w:val="04A0" w:firstRow="1" w:lastRow="0" w:firstColumn="1" w:lastColumn="0" w:noHBand="0" w:noVBand="1"/>
       </w:tblPr>
       <w:tblGrid>
         <w:gridCol w:w="3539"/>
@@ -2309,7 +1943,6 @@
               </w:rPr>
               <w:t xml:space="preserve">Class Name: </w:t>
             </w:r>
-            <w:proofErr w:type="spellStart"/>
             <w:r>
               <w:rPr>
                 <w:rFonts w:ascii="Calibri" w:eastAsia="Times New Roman" w:hAnsi="Calibri" w:cs="Times New Roman"/>
@@ -2318,7 +1951,6 @@
               </w:rPr>
               <w:t>Appointment</w:t>
             </w:r>
-            <w:proofErr w:type="spellEnd"/>
           </w:p>
         </w:tc>
       </w:tr>
@@ -2349,27 +1981,15 @@
                 <w:lang w:eastAsia="en-GB"/>
               </w:rPr>
             </w:pPr>
-            <w:proofErr w:type="spellStart"/>
-            <w:r>
-              <w:rPr>
-                <w:rFonts w:ascii="Calibri" w:eastAsia="Times New Roman" w:hAnsi="Calibri" w:cs="Times New Roman"/>
-                <w:b/>
-                <w:bCs/>
-                <w:color w:val="000000"/>
-                <w:lang w:eastAsia="en-GB"/>
-              </w:rPr>
-              <w:t>Purpose</w:t>
-            </w:r>
-            <w:proofErr w:type="spellEnd"/>
-            <w:r>
-              <w:rPr>
-                <w:rFonts w:ascii="Calibri" w:eastAsia="Times New Roman" w:hAnsi="Calibri" w:cs="Times New Roman"/>
-                <w:b/>
-                <w:bCs/>
-                <w:color w:val="000000"/>
-                <w:lang w:eastAsia="en-GB"/>
-              </w:rPr>
-              <w:t xml:space="preserve">: </w:t>
+            <w:r>
+              <w:rPr>
+                <w:rFonts w:ascii="Calibri" w:eastAsia="Times New Roman" w:hAnsi="Calibri" w:cs="Times New Roman"/>
+                <w:b/>
+                <w:bCs/>
+                <w:color w:val="000000"/>
+                <w:lang w:eastAsia="en-GB"/>
+              </w:rPr>
+              <w:t xml:space="preserve">Purpose: </w:t>
             </w:r>
             <w:r>
               <w:rPr>
@@ -2410,32 +2030,20 @@
                 <w:lang w:eastAsia="en-GB"/>
               </w:rPr>
             </w:pPr>
-            <w:proofErr w:type="spellStart"/>
-            <w:r>
-              <w:rPr>
-                <w:rFonts w:ascii="Calibri" w:eastAsia="Times New Roman" w:hAnsi="Calibri" w:cs="Times New Roman"/>
-                <w:b/>
-                <w:bCs/>
-                <w:color w:val="000000"/>
-                <w:lang w:eastAsia="en-GB"/>
-              </w:rPr>
-              <w:t>Responsibilities</w:t>
-            </w:r>
-            <w:proofErr w:type="spellEnd"/>
-            <w:r>
-              <w:rPr>
-                <w:rFonts w:ascii="Calibri" w:eastAsia="Times New Roman" w:hAnsi="Calibri" w:cs="Times New Roman"/>
-                <w:b/>
-                <w:bCs/>
-                <w:color w:val="000000"/>
-                <w:lang w:eastAsia="en-GB"/>
-              </w:rPr>
-              <w:t>:</w:t>
-            </w:r>
-          </w:p>
-          <w:p>
-            <w:pPr>
-              <w:pStyle w:val="Listenabsatz"/>
+            <w:r>
+              <w:rPr>
+                <w:rFonts w:ascii="Calibri" w:eastAsia="Times New Roman" w:hAnsi="Calibri" w:cs="Times New Roman"/>
+                <w:b/>
+                <w:bCs/>
+                <w:color w:val="000000"/>
+                <w:lang w:eastAsia="en-GB"/>
+              </w:rPr>
+              <w:t>Responsibilities:</w:t>
+            </w:r>
+          </w:p>
+          <w:p>
+            <w:pPr>
+              <w:pStyle w:val="ListParagraph"/>
               <w:numPr>
                 <w:ilvl w:val="0"/>
                 <w:numId w:val="1"/>
@@ -2449,7 +2057,6 @@
                 <w:lang w:eastAsia="en-GB"/>
               </w:rPr>
             </w:pPr>
-            <w:proofErr w:type="spellStart"/>
             <w:r>
               <w:rPr>
                 <w:rFonts w:ascii="Calibri" w:eastAsia="Times New Roman" w:hAnsi="Calibri" w:cs="Times New Roman"/>
@@ -2459,7 +2066,6 @@
               </w:rPr>
               <w:t>Kennt</w:t>
             </w:r>
-            <w:proofErr w:type="spellEnd"/>
             <w:r>
               <w:rPr>
                 <w:rFonts w:ascii="Calibri" w:eastAsia="Times New Roman" w:hAnsi="Calibri" w:cs="Times New Roman"/>
@@ -2469,7 +2075,6 @@
               </w:rPr>
               <w:t xml:space="preserve"> </w:t>
             </w:r>
-            <w:proofErr w:type="spellStart"/>
             <w:r>
               <w:rPr>
                 <w:rFonts w:ascii="Calibri" w:eastAsia="Times New Roman" w:hAnsi="Calibri" w:cs="Times New Roman"/>
@@ -2479,11 +2084,10 @@
               </w:rPr>
               <w:t>Anfangszeit</w:t>
             </w:r>
-            <w:proofErr w:type="spellEnd"/>
-          </w:p>
-          <w:p>
-            <w:pPr>
-              <w:pStyle w:val="Listenabsatz"/>
+          </w:p>
+          <w:p>
+            <w:pPr>
+              <w:pStyle w:val="ListParagraph"/>
               <w:numPr>
                 <w:ilvl w:val="0"/>
                 <w:numId w:val="1"/>
@@ -2497,7 +2101,6 @@
                 <w:lang w:eastAsia="en-GB"/>
               </w:rPr>
             </w:pPr>
-            <w:proofErr w:type="spellStart"/>
             <w:r>
               <w:rPr>
                 <w:rFonts w:ascii="Calibri" w:eastAsia="Times New Roman" w:hAnsi="Calibri" w:cs="Times New Roman"/>
@@ -2507,7 +2110,6 @@
               </w:rPr>
               <w:t>Kennt</w:t>
             </w:r>
-            <w:proofErr w:type="spellEnd"/>
             <w:r>
               <w:rPr>
                 <w:rFonts w:ascii="Calibri" w:eastAsia="Times New Roman" w:hAnsi="Calibri" w:cs="Times New Roman"/>
@@ -2517,7 +2119,6 @@
               </w:rPr>
               <w:t xml:space="preserve"> </w:t>
             </w:r>
-            <w:proofErr w:type="spellStart"/>
             <w:r>
               <w:rPr>
                 <w:rFonts w:ascii="Calibri" w:eastAsia="Times New Roman" w:hAnsi="Calibri" w:cs="Times New Roman"/>
@@ -2527,11 +2128,10 @@
               </w:rPr>
               <w:t>Endzeit</w:t>
             </w:r>
-            <w:proofErr w:type="spellEnd"/>
-          </w:p>
-          <w:p>
-            <w:pPr>
-              <w:pStyle w:val="Listenabsatz"/>
+          </w:p>
+          <w:p>
+            <w:pPr>
+              <w:pStyle w:val="ListParagraph"/>
               <w:numPr>
                 <w:ilvl w:val="0"/>
                 <w:numId w:val="1"/>
@@ -2545,30 +2145,19 @@
                 <w:lang w:eastAsia="en-GB"/>
               </w:rPr>
             </w:pPr>
-            <w:proofErr w:type="spellStart"/>
-            <w:r>
-              <w:rPr>
-                <w:rFonts w:ascii="Calibri" w:eastAsia="Times New Roman" w:hAnsi="Calibri" w:cs="Times New Roman"/>
-                <w:bCs/>
-                <w:color w:val="000000"/>
-                <w:lang w:eastAsia="en-GB"/>
-              </w:rPr>
-              <w:t>Kennt</w:t>
-            </w:r>
-            <w:proofErr w:type="spellEnd"/>
-            <w:r>
-              <w:rPr>
-                <w:rFonts w:ascii="Calibri" w:eastAsia="Times New Roman" w:hAnsi="Calibri" w:cs="Times New Roman"/>
-                <w:bCs/>
-                <w:color w:val="000000"/>
-                <w:lang w:eastAsia="en-GB"/>
-              </w:rPr>
-              <w:t xml:space="preserve"> Ort</w:t>
-            </w:r>
-          </w:p>
-          <w:p>
-            <w:pPr>
-              <w:pStyle w:val="Listenabsatz"/>
+            <w:r>
+              <w:rPr>
+                <w:rFonts w:ascii="Calibri" w:eastAsia="Times New Roman" w:hAnsi="Calibri" w:cs="Times New Roman"/>
+                <w:bCs/>
+                <w:color w:val="000000"/>
+                <w:lang w:eastAsia="en-GB"/>
+              </w:rPr>
+              <w:t>Kennt Ort</w:t>
+            </w:r>
+          </w:p>
+          <w:p>
+            <w:pPr>
+              <w:pStyle w:val="ListParagraph"/>
               <w:numPr>
                 <w:ilvl w:val="0"/>
                 <w:numId w:val="1"/>
@@ -2582,30 +2171,19 @@
                 <w:lang w:eastAsia="en-GB"/>
               </w:rPr>
             </w:pPr>
-            <w:proofErr w:type="spellStart"/>
-            <w:r>
-              <w:rPr>
-                <w:rFonts w:ascii="Calibri" w:eastAsia="Times New Roman" w:hAnsi="Calibri" w:cs="Times New Roman"/>
-                <w:bCs/>
-                <w:color w:val="000000"/>
-                <w:lang w:eastAsia="en-GB"/>
-              </w:rPr>
-              <w:t>Kennt</w:t>
-            </w:r>
-            <w:proofErr w:type="spellEnd"/>
-            <w:r>
-              <w:rPr>
-                <w:rFonts w:ascii="Calibri" w:eastAsia="Times New Roman" w:hAnsi="Calibri" w:cs="Times New Roman"/>
-                <w:bCs/>
-                <w:color w:val="000000"/>
-                <w:lang w:eastAsia="en-GB"/>
-              </w:rPr>
-              <w:t xml:space="preserve"> Datum</w:t>
-            </w:r>
-          </w:p>
-          <w:p>
-            <w:pPr>
-              <w:pStyle w:val="Listenabsatz"/>
+            <w:r>
+              <w:rPr>
+                <w:rFonts w:ascii="Calibri" w:eastAsia="Times New Roman" w:hAnsi="Calibri" w:cs="Times New Roman"/>
+                <w:bCs/>
+                <w:color w:val="000000"/>
+                <w:lang w:eastAsia="en-GB"/>
+              </w:rPr>
+              <w:t>Kennt Datum</w:t>
+            </w:r>
+          </w:p>
+          <w:p>
+            <w:pPr>
+              <w:pStyle w:val="ListParagraph"/>
               <w:numPr>
                 <w:ilvl w:val="0"/>
                 <w:numId w:val="1"/>
@@ -2619,30 +2197,19 @@
                 <w:lang w:eastAsia="en-GB"/>
               </w:rPr>
             </w:pPr>
-            <w:proofErr w:type="spellStart"/>
-            <w:r>
-              <w:rPr>
-                <w:rFonts w:ascii="Calibri" w:eastAsia="Times New Roman" w:hAnsi="Calibri" w:cs="Times New Roman"/>
-                <w:bCs/>
-                <w:color w:val="000000"/>
-                <w:lang w:eastAsia="en-GB"/>
-              </w:rPr>
-              <w:t>Kennt</w:t>
-            </w:r>
-            <w:proofErr w:type="spellEnd"/>
-            <w:r>
-              <w:rPr>
-                <w:rFonts w:ascii="Calibri" w:eastAsia="Times New Roman" w:hAnsi="Calibri" w:cs="Times New Roman"/>
-                <w:bCs/>
-                <w:color w:val="000000"/>
-                <w:lang w:eastAsia="en-GB"/>
-              </w:rPr>
-              <w:t xml:space="preserve"> Note</w:t>
-            </w:r>
-          </w:p>
-          <w:p>
-            <w:pPr>
-              <w:pStyle w:val="Listenabsatz"/>
+            <w:r>
+              <w:rPr>
+                <w:rFonts w:ascii="Calibri" w:eastAsia="Times New Roman" w:hAnsi="Calibri" w:cs="Times New Roman"/>
+                <w:bCs/>
+                <w:color w:val="000000"/>
+                <w:lang w:eastAsia="en-GB"/>
+              </w:rPr>
+              <w:t>Kennt Note</w:t>
+            </w:r>
+          </w:p>
+          <w:p>
+            <w:pPr>
+              <w:pStyle w:val="ListParagraph"/>
               <w:numPr>
                 <w:ilvl w:val="0"/>
                 <w:numId w:val="1"/>
@@ -2656,25 +2223,14 @@
                 <w:lang w:eastAsia="en-GB"/>
               </w:rPr>
             </w:pPr>
-            <w:proofErr w:type="spellStart"/>
-            <w:r>
-              <w:rPr>
-                <w:rFonts w:ascii="Calibri" w:eastAsia="Times New Roman" w:hAnsi="Calibri" w:cs="Times New Roman"/>
-                <w:bCs/>
-                <w:color w:val="000000"/>
-                <w:lang w:eastAsia="en-GB"/>
-              </w:rPr>
-              <w:t>Kennt</w:t>
-            </w:r>
-            <w:proofErr w:type="spellEnd"/>
-            <w:r>
-              <w:rPr>
-                <w:rFonts w:ascii="Calibri" w:eastAsia="Times New Roman" w:hAnsi="Calibri" w:cs="Times New Roman"/>
-                <w:bCs/>
-                <w:color w:val="000000"/>
-                <w:lang w:eastAsia="en-GB"/>
-              </w:rPr>
-              <w:t xml:space="preserve"> Patient</w:t>
+            <w:r>
+              <w:rPr>
+                <w:rFonts w:ascii="Calibri" w:eastAsia="Times New Roman" w:hAnsi="Calibri" w:cs="Times New Roman"/>
+                <w:bCs/>
+                <w:color w:val="000000"/>
+                <w:lang w:eastAsia="en-GB"/>
+              </w:rPr>
+              <w:t>Kennt Patient</w:t>
             </w:r>
           </w:p>
         </w:tc>
@@ -2701,32 +2257,20 @@
                 <w:lang w:eastAsia="en-GB"/>
               </w:rPr>
             </w:pPr>
-            <w:proofErr w:type="spellStart"/>
-            <w:r>
-              <w:rPr>
-                <w:rFonts w:ascii="Calibri" w:eastAsia="Times New Roman" w:hAnsi="Calibri" w:cs="Times New Roman"/>
-                <w:b/>
-                <w:bCs/>
-                <w:color w:val="000000"/>
-                <w:lang w:eastAsia="en-GB"/>
-              </w:rPr>
-              <w:t>Collaborators</w:t>
-            </w:r>
-            <w:proofErr w:type="spellEnd"/>
-            <w:r>
-              <w:rPr>
-                <w:rFonts w:ascii="Calibri" w:eastAsia="Times New Roman" w:hAnsi="Calibri" w:cs="Times New Roman"/>
-                <w:b/>
-                <w:bCs/>
-                <w:color w:val="000000"/>
-                <w:lang w:eastAsia="en-GB"/>
-              </w:rPr>
-              <w:t>:</w:t>
-            </w:r>
-          </w:p>
-          <w:p>
-            <w:pPr>
-              <w:pStyle w:val="Listenabsatz"/>
+            <w:r>
+              <w:rPr>
+                <w:rFonts w:ascii="Calibri" w:eastAsia="Times New Roman" w:hAnsi="Calibri" w:cs="Times New Roman"/>
+                <w:b/>
+                <w:bCs/>
+                <w:color w:val="000000"/>
+                <w:lang w:eastAsia="en-GB"/>
+              </w:rPr>
+              <w:t>Collaborators:</w:t>
+            </w:r>
+          </w:p>
+          <w:p>
+            <w:pPr>
+              <w:pStyle w:val="ListParagraph"/>
               <w:numPr>
                 <w:ilvl w:val="0"/>
                 <w:numId w:val="4"/>
@@ -2746,23 +2290,12 @@
                 <w:color w:val="000000"/>
                 <w:lang w:val="de-CH" w:eastAsia="en-GB"/>
               </w:rPr>
-              <w:t xml:space="preserve">Gehört zu </w:t>
-            </w:r>
-            <w:proofErr w:type="spellStart"/>
-            <w:r>
-              <w:rPr>
-                <w:rFonts w:ascii="Calibri" w:eastAsia="Times New Roman" w:hAnsi="Calibri" w:cs="Times New Roman"/>
-                <w:bCs/>
-                <w:color w:val="000000"/>
-                <w:lang w:val="de-CH" w:eastAsia="en-GB"/>
-              </w:rPr>
-              <w:t>Calendar</w:t>
-            </w:r>
-            <w:proofErr w:type="spellEnd"/>
-          </w:p>
-          <w:p>
-            <w:pPr>
-              <w:pStyle w:val="Listenabsatz"/>
+              <w:t>Gehört zu Calendar</w:t>
+            </w:r>
+          </w:p>
+          <w:p>
+            <w:pPr>
+              <w:pStyle w:val="ListParagraph"/>
               <w:numPr>
                 <w:ilvl w:val="0"/>
                 <w:numId w:val="4"/>
@@ -2787,7 +2320,7 @@
           </w:p>
           <w:p>
             <w:pPr>
-              <w:pStyle w:val="Listenabsatz"/>
+              <w:pStyle w:val="ListParagraph"/>
               <w:numPr>
                 <w:ilvl w:val="0"/>
                 <w:numId w:val="4"/>
@@ -2817,7 +2350,7 @@
     <w:tbl>
       <w:tblPr>
         <w:tblW w:w="7792" w:type="dxa"/>
-        <w:tblLook w:val="04A0"/>
+        <w:tblLook w:val="04A0" w:firstRow="1" w:lastRow="0" w:firstColumn="1" w:lastColumn="0" w:noHBand="0" w:noVBand="1"/>
       </w:tblPr>
       <w:tblGrid>
         <w:gridCol w:w="3539"/>
@@ -2900,27 +2433,15 @@
                 <w:lang w:eastAsia="en-GB"/>
               </w:rPr>
             </w:pPr>
-            <w:proofErr w:type="spellStart"/>
-            <w:r>
-              <w:rPr>
-                <w:rFonts w:ascii="Calibri" w:eastAsia="Times New Roman" w:hAnsi="Calibri" w:cs="Times New Roman"/>
-                <w:b/>
-                <w:bCs/>
-                <w:color w:val="000000"/>
-                <w:lang w:eastAsia="en-GB"/>
-              </w:rPr>
-              <w:t>Purpose</w:t>
-            </w:r>
-            <w:proofErr w:type="spellEnd"/>
-            <w:r>
-              <w:rPr>
-                <w:rFonts w:ascii="Calibri" w:eastAsia="Times New Roman" w:hAnsi="Calibri" w:cs="Times New Roman"/>
-                <w:b/>
-                <w:bCs/>
-                <w:color w:val="000000"/>
-                <w:lang w:eastAsia="en-GB"/>
-              </w:rPr>
-              <w:t xml:space="preserve">: </w:t>
+            <w:r>
+              <w:rPr>
+                <w:rFonts w:ascii="Calibri" w:eastAsia="Times New Roman" w:hAnsi="Calibri" w:cs="Times New Roman"/>
+                <w:b/>
+                <w:bCs/>
+                <w:color w:val="000000"/>
+                <w:lang w:eastAsia="en-GB"/>
+              </w:rPr>
+              <w:t xml:space="preserve">Purpose: </w:t>
             </w:r>
             <w:r>
               <w:rPr>
@@ -2970,32 +2491,20 @@
                 <w:lang w:eastAsia="en-GB"/>
               </w:rPr>
             </w:pPr>
-            <w:proofErr w:type="spellStart"/>
-            <w:r>
-              <w:rPr>
-                <w:rFonts w:ascii="Calibri" w:eastAsia="Times New Roman" w:hAnsi="Calibri" w:cs="Times New Roman"/>
-                <w:b/>
-                <w:bCs/>
-                <w:color w:val="000000"/>
-                <w:lang w:eastAsia="en-GB"/>
-              </w:rPr>
-              <w:t>Responsibilities</w:t>
-            </w:r>
-            <w:proofErr w:type="spellEnd"/>
-            <w:r>
-              <w:rPr>
-                <w:rFonts w:ascii="Calibri" w:eastAsia="Times New Roman" w:hAnsi="Calibri" w:cs="Times New Roman"/>
-                <w:b/>
-                <w:bCs/>
-                <w:color w:val="000000"/>
-                <w:lang w:eastAsia="en-GB"/>
-              </w:rPr>
-              <w:t>:</w:t>
-            </w:r>
-          </w:p>
-          <w:p>
-            <w:pPr>
-              <w:pStyle w:val="Listenabsatz"/>
+            <w:r>
+              <w:rPr>
+                <w:rFonts w:ascii="Calibri" w:eastAsia="Times New Roman" w:hAnsi="Calibri" w:cs="Times New Roman"/>
+                <w:b/>
+                <w:bCs/>
+                <w:color w:val="000000"/>
+                <w:lang w:eastAsia="en-GB"/>
+              </w:rPr>
+              <w:t>Responsibilities:</w:t>
+            </w:r>
+          </w:p>
+          <w:p>
+            <w:pPr>
+              <w:pStyle w:val="ListParagraph"/>
               <w:numPr>
                 <w:ilvl w:val="0"/>
                 <w:numId w:val="1"/>
@@ -3009,30 +2518,19 @@
                 <w:lang w:eastAsia="en-GB"/>
               </w:rPr>
             </w:pPr>
-            <w:proofErr w:type="spellStart"/>
-            <w:r>
-              <w:rPr>
-                <w:rFonts w:ascii="Calibri" w:eastAsia="Times New Roman" w:hAnsi="Calibri" w:cs="Times New Roman"/>
-                <w:bCs/>
-                <w:color w:val="000000"/>
-                <w:lang w:eastAsia="en-GB"/>
-              </w:rPr>
-              <w:t>Kennt</w:t>
-            </w:r>
-            <w:proofErr w:type="spellEnd"/>
-            <w:r>
-              <w:rPr>
-                <w:rFonts w:ascii="Calibri" w:eastAsia="Times New Roman" w:hAnsi="Calibri" w:cs="Times New Roman"/>
-                <w:bCs/>
-                <w:color w:val="000000"/>
-                <w:lang w:eastAsia="en-GB"/>
-              </w:rPr>
-              <w:t xml:space="preserve"> Appointment</w:t>
-            </w:r>
-          </w:p>
-          <w:p>
-            <w:pPr>
-              <w:pStyle w:val="Listenabsatz"/>
+            <w:r>
+              <w:rPr>
+                <w:rFonts w:ascii="Calibri" w:eastAsia="Times New Roman" w:hAnsi="Calibri" w:cs="Times New Roman"/>
+                <w:bCs/>
+                <w:color w:val="000000"/>
+                <w:lang w:eastAsia="en-GB"/>
+              </w:rPr>
+              <w:t>Kennt Appointment</w:t>
+            </w:r>
+          </w:p>
+          <w:p>
+            <w:pPr>
+              <w:pStyle w:val="ListParagraph"/>
               <w:numPr>
                 <w:ilvl w:val="0"/>
                 <w:numId w:val="1"/>
@@ -3046,25 +2544,14 @@
                 <w:lang w:eastAsia="en-GB"/>
               </w:rPr>
             </w:pPr>
-            <w:proofErr w:type="spellStart"/>
-            <w:r>
-              <w:rPr>
-                <w:rFonts w:ascii="Calibri" w:eastAsia="Times New Roman" w:hAnsi="Calibri" w:cs="Times New Roman"/>
-                <w:bCs/>
-                <w:color w:val="000000"/>
-                <w:lang w:eastAsia="en-GB"/>
-              </w:rPr>
-              <w:t>Kennt</w:t>
-            </w:r>
-            <w:proofErr w:type="spellEnd"/>
-            <w:r>
-              <w:rPr>
-                <w:rFonts w:ascii="Calibri" w:eastAsia="Times New Roman" w:hAnsi="Calibri" w:cs="Times New Roman"/>
-                <w:bCs/>
-                <w:color w:val="000000"/>
-                <w:lang w:eastAsia="en-GB"/>
-              </w:rPr>
-              <w:t xml:space="preserve"> Patient</w:t>
+            <w:r>
+              <w:rPr>
+                <w:rFonts w:ascii="Calibri" w:eastAsia="Times New Roman" w:hAnsi="Calibri" w:cs="Times New Roman"/>
+                <w:bCs/>
+                <w:color w:val="000000"/>
+                <w:lang w:eastAsia="en-GB"/>
+              </w:rPr>
+              <w:t>Kennt Patient</w:t>
             </w:r>
           </w:p>
         </w:tc>
@@ -3091,32 +2578,20 @@
                 <w:lang w:eastAsia="en-GB"/>
               </w:rPr>
             </w:pPr>
-            <w:proofErr w:type="spellStart"/>
-            <w:r>
-              <w:rPr>
-                <w:rFonts w:ascii="Calibri" w:eastAsia="Times New Roman" w:hAnsi="Calibri" w:cs="Times New Roman"/>
-                <w:b/>
-                <w:bCs/>
-                <w:color w:val="000000"/>
-                <w:lang w:eastAsia="en-GB"/>
-              </w:rPr>
-              <w:t>Collaborators</w:t>
-            </w:r>
-            <w:proofErr w:type="spellEnd"/>
-            <w:r>
-              <w:rPr>
-                <w:rFonts w:ascii="Calibri" w:eastAsia="Times New Roman" w:hAnsi="Calibri" w:cs="Times New Roman"/>
-                <w:b/>
-                <w:bCs/>
-                <w:color w:val="000000"/>
-                <w:lang w:eastAsia="en-GB"/>
-              </w:rPr>
-              <w:t>:</w:t>
-            </w:r>
-          </w:p>
-          <w:p>
-            <w:pPr>
-              <w:pStyle w:val="Listenabsatz"/>
+            <w:r>
+              <w:rPr>
+                <w:rFonts w:ascii="Calibri" w:eastAsia="Times New Roman" w:hAnsi="Calibri" w:cs="Times New Roman"/>
+                <w:b/>
+                <w:bCs/>
+                <w:color w:val="000000"/>
+                <w:lang w:eastAsia="en-GB"/>
+              </w:rPr>
+              <w:t>Collaborators:</w:t>
+            </w:r>
+          </w:p>
+          <w:p>
+            <w:pPr>
+              <w:pStyle w:val="ListParagraph"/>
               <w:numPr>
                 <w:ilvl w:val="0"/>
                 <w:numId w:val="2"/>
@@ -3137,23 +2612,12 @@
                 <w:color w:val="000000"/>
                 <w:lang w:val="de-CH" w:eastAsia="en-GB"/>
               </w:rPr>
-              <w:t xml:space="preserve">Gehört zu </w:t>
-            </w:r>
-            <w:proofErr w:type="spellStart"/>
-            <w:r>
-              <w:rPr>
-                <w:rFonts w:ascii="Calibri" w:eastAsia="Times New Roman" w:hAnsi="Calibri" w:cs="Times New Roman"/>
-                <w:bCs/>
-                <w:color w:val="000000"/>
-                <w:lang w:val="de-CH" w:eastAsia="en-GB"/>
-              </w:rPr>
-              <w:t>Appointment</w:t>
-            </w:r>
-            <w:proofErr w:type="spellEnd"/>
-          </w:p>
-          <w:p>
-            <w:pPr>
-              <w:pStyle w:val="Listenabsatz"/>
+              <w:t>Gehört zu Appointment</w:t>
+            </w:r>
+          </w:p>
+          <w:p>
+            <w:pPr>
+              <w:pStyle w:val="ListParagraph"/>
               <w:numPr>
                 <w:ilvl w:val="0"/>
                 <w:numId w:val="2"/>
@@ -3189,7 +2653,7 @@
     <w:tbl>
       <w:tblPr>
         <w:tblW w:w="7792" w:type="dxa"/>
-        <w:tblLook w:val="04A0"/>
+        <w:tblLook w:val="04A0" w:firstRow="1" w:lastRow="0" w:firstColumn="1" w:lastColumn="0" w:noHBand="0" w:noVBand="1"/>
       </w:tblPr>
       <w:tblGrid>
         <w:gridCol w:w="3539"/>
@@ -3232,6 +2696,7 @@
                 <w:color w:val="000000"/>
                 <w:lang w:eastAsia="en-GB"/>
               </w:rPr>
+              <w:lastRenderedPageBreak/>
               <w:t xml:space="preserve">Class Name: </w:t>
             </w:r>
             <w:r>
@@ -3272,27 +2737,15 @@
                 <w:lang w:eastAsia="en-GB"/>
               </w:rPr>
             </w:pPr>
-            <w:proofErr w:type="spellStart"/>
-            <w:r>
-              <w:rPr>
-                <w:rFonts w:ascii="Calibri" w:eastAsia="Times New Roman" w:hAnsi="Calibri" w:cs="Times New Roman"/>
-                <w:b/>
-                <w:bCs/>
-                <w:color w:val="000000"/>
-                <w:lang w:eastAsia="en-GB"/>
-              </w:rPr>
-              <w:t>Purpose</w:t>
-            </w:r>
-            <w:proofErr w:type="spellEnd"/>
-            <w:r>
-              <w:rPr>
-                <w:rFonts w:ascii="Calibri" w:eastAsia="Times New Roman" w:hAnsi="Calibri" w:cs="Times New Roman"/>
-                <w:b/>
-                <w:bCs/>
-                <w:color w:val="000000"/>
-                <w:lang w:eastAsia="en-GB"/>
-              </w:rPr>
-              <w:t xml:space="preserve">: </w:t>
+            <w:r>
+              <w:rPr>
+                <w:rFonts w:ascii="Calibri" w:eastAsia="Times New Roman" w:hAnsi="Calibri" w:cs="Times New Roman"/>
+                <w:b/>
+                <w:bCs/>
+                <w:color w:val="000000"/>
+                <w:lang w:eastAsia="en-GB"/>
+              </w:rPr>
+              <w:t xml:space="preserve">Purpose: </w:t>
             </w:r>
             <w:r>
               <w:rPr>
@@ -3342,32 +2795,20 @@
                 <w:lang w:eastAsia="en-GB"/>
               </w:rPr>
             </w:pPr>
-            <w:proofErr w:type="spellStart"/>
-            <w:r>
-              <w:rPr>
-                <w:rFonts w:ascii="Calibri" w:eastAsia="Times New Roman" w:hAnsi="Calibri" w:cs="Times New Roman"/>
-                <w:b/>
-                <w:bCs/>
-                <w:color w:val="000000"/>
-                <w:lang w:eastAsia="en-GB"/>
-              </w:rPr>
-              <w:t>Responsibilities</w:t>
-            </w:r>
-            <w:proofErr w:type="spellEnd"/>
-            <w:r>
-              <w:rPr>
-                <w:rFonts w:ascii="Calibri" w:eastAsia="Times New Roman" w:hAnsi="Calibri" w:cs="Times New Roman"/>
-                <w:b/>
-                <w:bCs/>
-                <w:color w:val="000000"/>
-                <w:lang w:eastAsia="en-GB"/>
-              </w:rPr>
-              <w:t>:</w:t>
-            </w:r>
-          </w:p>
-          <w:p>
-            <w:pPr>
-              <w:pStyle w:val="Listenabsatz"/>
+            <w:r>
+              <w:rPr>
+                <w:rFonts w:ascii="Calibri" w:eastAsia="Times New Roman" w:hAnsi="Calibri" w:cs="Times New Roman"/>
+                <w:b/>
+                <w:bCs/>
+                <w:color w:val="000000"/>
+                <w:lang w:eastAsia="en-GB"/>
+              </w:rPr>
+              <w:t>Responsibilities:</w:t>
+            </w:r>
+          </w:p>
+          <w:p>
+            <w:pPr>
+              <w:pStyle w:val="ListParagraph"/>
               <w:numPr>
                 <w:ilvl w:val="0"/>
                 <w:numId w:val="1"/>
@@ -3393,7 +2834,7 @@
           </w:p>
           <w:p>
             <w:pPr>
-              <w:pStyle w:val="Listenabsatz"/>
+              <w:pStyle w:val="ListParagraph"/>
               <w:numPr>
                 <w:ilvl w:val="0"/>
                 <w:numId w:val="1"/>
@@ -3419,7 +2860,7 @@
           </w:p>
           <w:p>
             <w:pPr>
-              <w:pStyle w:val="Listenabsatz"/>
+              <w:pStyle w:val="ListParagraph"/>
               <w:numPr>
                 <w:ilvl w:val="0"/>
                 <w:numId w:val="1"/>
@@ -3445,7 +2886,7 @@
           </w:p>
           <w:p>
             <w:pPr>
-              <w:pStyle w:val="Listenabsatz"/>
+              <w:pStyle w:val="ListParagraph"/>
               <w:numPr>
                 <w:ilvl w:val="0"/>
                 <w:numId w:val="1"/>
@@ -3471,7 +2912,7 @@
           </w:p>
           <w:p>
             <w:pPr>
-              <w:pStyle w:val="Listenabsatz"/>
+              <w:pStyle w:val="ListParagraph"/>
               <w:numPr>
                 <w:ilvl w:val="0"/>
                 <w:numId w:val="1"/>
@@ -3519,32 +2960,20 @@
                 <w:lang w:eastAsia="en-GB"/>
               </w:rPr>
             </w:pPr>
-            <w:proofErr w:type="spellStart"/>
-            <w:r>
-              <w:rPr>
-                <w:rFonts w:ascii="Calibri" w:eastAsia="Times New Roman" w:hAnsi="Calibri" w:cs="Times New Roman"/>
-                <w:b/>
-                <w:bCs/>
-                <w:color w:val="000000"/>
-                <w:lang w:eastAsia="en-GB"/>
-              </w:rPr>
-              <w:t>Collaborators</w:t>
-            </w:r>
-            <w:proofErr w:type="spellEnd"/>
-            <w:r>
-              <w:rPr>
-                <w:rFonts w:ascii="Calibri" w:eastAsia="Times New Roman" w:hAnsi="Calibri" w:cs="Times New Roman"/>
-                <w:b/>
-                <w:bCs/>
-                <w:color w:val="000000"/>
-                <w:lang w:eastAsia="en-GB"/>
-              </w:rPr>
-              <w:t>:</w:t>
-            </w:r>
-          </w:p>
-          <w:p>
-            <w:pPr>
-              <w:pStyle w:val="Listenabsatz"/>
+            <w:r>
+              <w:rPr>
+                <w:rFonts w:ascii="Calibri" w:eastAsia="Times New Roman" w:hAnsi="Calibri" w:cs="Times New Roman"/>
+                <w:b/>
+                <w:bCs/>
+                <w:color w:val="000000"/>
+                <w:lang w:eastAsia="en-GB"/>
+              </w:rPr>
+              <w:t>Collaborators:</w:t>
+            </w:r>
+          </w:p>
+          <w:p>
+            <w:pPr>
+              <w:pStyle w:val="ListParagraph"/>
               <w:numPr>
                 <w:ilvl w:val="0"/>
                 <w:numId w:val="2"/>
@@ -3570,7 +2999,7 @@
           </w:p>
           <w:p>
             <w:pPr>
-              <w:pStyle w:val="Listenabsatz"/>
+              <w:pStyle w:val="ListParagraph"/>
               <w:numPr>
                 <w:ilvl w:val="0"/>
                 <w:numId w:val="2"/>
@@ -3619,7 +3048,7 @@
     <w:tbl>
       <w:tblPr>
         <w:tblW w:w="7792" w:type="dxa"/>
-        <w:tblLook w:val="04A0"/>
+        <w:tblLook w:val="04A0" w:firstRow="1" w:lastRow="0" w:firstColumn="1" w:lastColumn="0" w:noHBand="0" w:noVBand="1"/>
       </w:tblPr>
       <w:tblGrid>
         <w:gridCol w:w="3539"/>
@@ -3711,27 +3140,15 @@
                 <w:lang w:eastAsia="en-GB"/>
               </w:rPr>
             </w:pPr>
-            <w:proofErr w:type="spellStart"/>
-            <w:r>
-              <w:rPr>
-                <w:rFonts w:ascii="Calibri" w:eastAsia="Times New Roman" w:hAnsi="Calibri" w:cs="Times New Roman"/>
-                <w:b/>
-                <w:bCs/>
-                <w:color w:val="000000"/>
-                <w:lang w:eastAsia="en-GB"/>
-              </w:rPr>
-              <w:t>Purpose</w:t>
-            </w:r>
-            <w:proofErr w:type="spellEnd"/>
-            <w:r>
-              <w:rPr>
-                <w:rFonts w:ascii="Calibri" w:eastAsia="Times New Roman" w:hAnsi="Calibri" w:cs="Times New Roman"/>
-                <w:b/>
-                <w:bCs/>
-                <w:color w:val="000000"/>
-                <w:lang w:eastAsia="en-GB"/>
-              </w:rPr>
-              <w:t xml:space="preserve">: </w:t>
+            <w:r>
+              <w:rPr>
+                <w:rFonts w:ascii="Calibri" w:eastAsia="Times New Roman" w:hAnsi="Calibri" w:cs="Times New Roman"/>
+                <w:b/>
+                <w:bCs/>
+                <w:color w:val="000000"/>
+                <w:lang w:eastAsia="en-GB"/>
+              </w:rPr>
+              <w:t xml:space="preserve">Purpose: </w:t>
             </w:r>
             <w:r>
               <w:rPr>
@@ -3772,32 +3189,20 @@
                 <w:lang w:eastAsia="en-GB"/>
               </w:rPr>
             </w:pPr>
-            <w:proofErr w:type="spellStart"/>
-            <w:r>
-              <w:rPr>
-                <w:rFonts w:ascii="Calibri" w:eastAsia="Times New Roman" w:hAnsi="Calibri" w:cs="Times New Roman"/>
-                <w:b/>
-                <w:bCs/>
-                <w:color w:val="000000"/>
-                <w:lang w:eastAsia="en-GB"/>
-              </w:rPr>
-              <w:t>Responsibilities</w:t>
-            </w:r>
-            <w:proofErr w:type="spellEnd"/>
-            <w:r>
-              <w:rPr>
-                <w:rFonts w:ascii="Calibri" w:eastAsia="Times New Roman" w:hAnsi="Calibri" w:cs="Times New Roman"/>
-                <w:b/>
-                <w:bCs/>
-                <w:color w:val="000000"/>
-                <w:lang w:eastAsia="en-GB"/>
-              </w:rPr>
-              <w:t>:</w:t>
-            </w:r>
-          </w:p>
-          <w:p>
-            <w:pPr>
-              <w:pStyle w:val="Listenabsatz"/>
+            <w:r>
+              <w:rPr>
+                <w:rFonts w:ascii="Calibri" w:eastAsia="Times New Roman" w:hAnsi="Calibri" w:cs="Times New Roman"/>
+                <w:b/>
+                <w:bCs/>
+                <w:color w:val="000000"/>
+                <w:lang w:eastAsia="en-GB"/>
+              </w:rPr>
+              <w:t>Responsibilities:</w:t>
+            </w:r>
+          </w:p>
+          <w:p>
+            <w:pPr>
+              <w:pStyle w:val="ListParagraph"/>
               <w:numPr>
                 <w:ilvl w:val="0"/>
                 <w:numId w:val="1"/>
@@ -3823,7 +3228,7 @@
           </w:p>
           <w:p>
             <w:pPr>
-              <w:pStyle w:val="Listenabsatz"/>
+              <w:pStyle w:val="ListParagraph"/>
               <w:numPr>
                 <w:ilvl w:val="0"/>
                 <w:numId w:val="1"/>
@@ -3858,7 +3263,7 @@
           </w:p>
           <w:p>
             <w:pPr>
-              <w:pStyle w:val="Listenabsatz"/>
+              <w:pStyle w:val="ListParagraph"/>
               <w:numPr>
                 <w:ilvl w:val="0"/>
                 <w:numId w:val="1"/>
@@ -3884,7 +3289,7 @@
           </w:p>
           <w:p>
             <w:pPr>
-              <w:pStyle w:val="Listenabsatz"/>
+              <w:pStyle w:val="ListParagraph"/>
               <w:numPr>
                 <w:ilvl w:val="0"/>
                 <w:numId w:val="1"/>
@@ -3932,32 +3337,20 @@
                 <w:lang w:eastAsia="en-GB"/>
               </w:rPr>
             </w:pPr>
-            <w:proofErr w:type="spellStart"/>
-            <w:r>
-              <w:rPr>
-                <w:rFonts w:ascii="Calibri" w:eastAsia="Times New Roman" w:hAnsi="Calibri" w:cs="Times New Roman"/>
-                <w:b/>
-                <w:bCs/>
-                <w:color w:val="000000"/>
-                <w:lang w:eastAsia="en-GB"/>
-              </w:rPr>
-              <w:t>Collaborators</w:t>
-            </w:r>
-            <w:proofErr w:type="spellEnd"/>
-            <w:r>
-              <w:rPr>
-                <w:rFonts w:ascii="Calibri" w:eastAsia="Times New Roman" w:hAnsi="Calibri" w:cs="Times New Roman"/>
-                <w:b/>
-                <w:bCs/>
-                <w:color w:val="000000"/>
-                <w:lang w:eastAsia="en-GB"/>
-              </w:rPr>
-              <w:t>:</w:t>
-            </w:r>
-          </w:p>
-          <w:p>
-            <w:pPr>
-              <w:pStyle w:val="Listenabsatz"/>
+            <w:r>
+              <w:rPr>
+                <w:rFonts w:ascii="Calibri" w:eastAsia="Times New Roman" w:hAnsi="Calibri" w:cs="Times New Roman"/>
+                <w:b/>
+                <w:bCs/>
+                <w:color w:val="000000"/>
+                <w:lang w:eastAsia="en-GB"/>
+              </w:rPr>
+              <w:t>Collaborators:</w:t>
+            </w:r>
+          </w:p>
+          <w:p>
+            <w:pPr>
+              <w:pStyle w:val="ListParagraph"/>
               <w:numPr>
                 <w:ilvl w:val="0"/>
                 <w:numId w:val="2"/>
@@ -3992,13 +3385,12 @@
     </w:p>
     <w:p>
       <w:pPr>
-        <w:pStyle w:val="berschrift1"/>
+        <w:pStyle w:val="Heading1"/>
       </w:pPr>
-      <w:proofErr w:type="spellStart"/>
       <w:r>
+        <w:lastRenderedPageBreak/>
         <w:t>Sequencediagram</w:t>
       </w:r>
-      <w:proofErr w:type="spellEnd"/>
     </w:p>
     <w:p>
       <w:r>
@@ -4016,27 +3408,9 @@
       <w:r>
         <w:t>“ und „</w:t>
       </w:r>
-      <w:proofErr w:type="spellStart"/>
       <w:r>
-        <w:t>Calender</w:t>
+        <w:t>Calender Update and Create newAppointment</w:t>
       </w:r>
-      <w:proofErr w:type="spellEnd"/>
-      <w:r>
-        <w:t xml:space="preserve"> Update </w:t>
-      </w:r>
-      <w:proofErr w:type="spellStart"/>
-      <w:r>
-        <w:t>and</w:t>
-      </w:r>
-      <w:proofErr w:type="spellEnd"/>
-      <w:r>
-        <w:t xml:space="preserve"> Create </w:t>
-      </w:r>
-      <w:proofErr w:type="spellStart"/>
-      <w:r>
-        <w:t>newAppointment</w:t>
-      </w:r>
-      <w:proofErr w:type="spellEnd"/>
       <w:r>
         <w:t>“.</w:t>
       </w:r>
@@ -4111,6 +3485,7 @@
           <w:noProof/>
           <w:lang w:eastAsia="de-CH"/>
         </w:rPr>
+        <w:lastRenderedPageBreak/>
         <w:drawing>
           <wp:anchor distT="0" distB="0" distL="114300" distR="114300" simplePos="0" relativeHeight="251659264" behindDoc="0" locked="0" layoutInCell="1" allowOverlap="1">
             <wp:simplePos x="0" y="0"/>
@@ -4158,9 +3533,10 @@
     </w:p>
     <w:p>
       <w:pPr>
-        <w:pStyle w:val="berschrift1"/>
+        <w:pStyle w:val="Heading1"/>
       </w:pPr>
       <w:r>
+        <w:lastRenderedPageBreak/>
         <w:t>Erweitertes Domain Model</w:t>
       </w:r>
     </w:p>
@@ -4180,9 +3556,10 @@
       <w:r>
         <w:t>).</w:t>
       </w:r>
+      <w:bookmarkStart w:id="0" w:name="_GoBack"/>
+      <w:bookmarkEnd w:id="0"/>
     </w:p>
     <w:p>
-      <w:bookmarkStart w:id="0" w:name="_GoBack"/>
       <w:r>
         <w:rPr>
           <w:noProof/>
@@ -4190,9 +3567,9 @@
         </w:rPr>
         <w:drawing>
           <wp:inline distT="0" distB="0" distL="0" distR="0">
-            <wp:extent cx="5978370" cy="5951096"/>
-            <wp:effectExtent l="0" t="0" r="3810" b="0"/>
-            <wp:docPr id="4" name="Picture 4" descr="C:\Users\Stefan Iseli\workspace\btx8081_w2015_blue\doc\task07\class_diagram.gif"/>
+            <wp:extent cx="6027954" cy="6851650"/>
+            <wp:effectExtent l="0" t="0" r="0" b="0"/>
+            <wp:docPr id="5" name="Picture 5" descr="C:\Users\Stefan Iseli\workspace\btx8081_w2015_blue\doc\task07\class_diagram.gif"/>
             <wp:cNvGraphicFramePr>
               <a:graphicFrameLocks xmlns:a="http://schemas.openxmlformats.org/drawingml/2006/main" noChangeAspect="1"/>
             </wp:cNvGraphicFramePr>
@@ -4209,17 +3586,17 @@
                     <a:blip r:embed="rId13">
                       <a:extLst>
                         <a:ext uri="{28A0092B-C50C-407E-A947-70E740481C1C}">
-                          <a14:useLocalDpi xmlns="" xmlns:wpc="http://schemas.microsoft.com/office/word/2010/wordprocessingCanvas" xmlns:mc="http://schemas.openxmlformats.org/markup-compatibility/2006" xmlns:o="urn:schemas-microsoft-com:office:office" xmlns:v="urn:schemas-microsoft-com:vml" xmlns:wp14="http://schemas.microsoft.com/office/word/2010/wordprocessingDrawing" xmlns:w10="urn:schemas-microsoft-com:office:word" xmlns:w="http://schemas.openxmlformats.org/wordprocessingml/2006/main" xmlns:w14="http://schemas.microsoft.com/office/word/2010/wordml" xmlns:w15="http://schemas.microsoft.com/office/word/2012/wordml" xmlns:wpg="http://schemas.microsoft.com/office/word/2010/wordprocessingGroup" xmlns:wpi="http://schemas.microsoft.com/office/word/2010/wordprocessingInk" xmlns:wps="http://schemas.microsoft.com/office/word/2010/wordprocessingShape" xmlns:a14="http://schemas.microsoft.com/office/drawing/2010/main" val="0"/>
+                          <a14:useLocalDpi xmlns:a14="http://schemas.microsoft.com/office/drawing/2010/main" val="0"/>
                         </a:ext>
                       </a:extLst>
                     </a:blip>
-                    <a:srcRect r="42915"/>
+                    <a:srcRect r="46689"/>
                     <a:stretch/>
                   </pic:blipFill>
                   <pic:spPr bwMode="auto">
                     <a:xfrm>
                       <a:off x="0" y="0"/>
-                      <a:ext cx="5983859" cy="5956559"/>
+                      <a:ext cx="6031404" cy="6855572"/>
                     </a:xfrm>
                     <a:prstGeom prst="rect">
                       <a:avLst/>
@@ -4230,7 +3607,7 @@
                     </a:ln>
                     <a:extLst>
                       <a:ext uri="{53640926-AAD7-44D8-BBD7-CCE9431645EC}">
-                        <a14:shadowObscured xmlns="" xmlns:wpc="http://schemas.microsoft.com/office/word/2010/wordprocessingCanvas" xmlns:mc="http://schemas.openxmlformats.org/markup-compatibility/2006" xmlns:o="urn:schemas-microsoft-com:office:office" xmlns:v="urn:schemas-microsoft-com:vml" xmlns:wp14="http://schemas.microsoft.com/office/word/2010/wordprocessingDrawing" xmlns:w10="urn:schemas-microsoft-com:office:word" xmlns:w="http://schemas.openxmlformats.org/wordprocessingml/2006/main" xmlns:w14="http://schemas.microsoft.com/office/word/2010/wordml" xmlns:w15="http://schemas.microsoft.com/office/word/2012/wordml" xmlns:wpg="http://schemas.microsoft.com/office/word/2010/wordprocessingGroup" xmlns:wpi="http://schemas.microsoft.com/office/word/2010/wordprocessingInk" xmlns:wps="http://schemas.microsoft.com/office/word/2010/wordprocessingShape" xmlns:a14="http://schemas.microsoft.com/office/drawing/2010/main"/>
+                        <a14:shadowObscured xmlns:a14="http://schemas.microsoft.com/office/drawing/2010/main"/>
                       </a:ext>
                     </a:extLst>
                   </pic:spPr>
@@ -4240,7 +3617,6 @@
           </wp:inline>
         </w:drawing>
       </w:r>
-      <w:bookmarkEnd w:id="0"/>
     </w:p>
     <w:sectPr>
       <w:pgSz w:w="11906" w:h="16838"/>
@@ -4253,8 +3629,8 @@
 </file>
 
 <file path=word/endnotes.xml><?xml version="1.0" encoding="utf-8"?>
-<w:endnotes xmlns:ve="http://schemas.openxmlformats.org/markup-compatibility/2006" xmlns:o="urn:schemas-microsoft-com:office:office" xmlns:r="http://schemas.openxmlformats.org/officeDocument/2006/relationships" xmlns:m="http://schemas.openxmlformats.org/officeDocument/2006/math" xmlns:v="urn:schemas-microsoft-com:vml" xmlns:wp="http://schemas.openxmlformats.org/drawingml/2006/wordprocessingDrawing" xmlns:w10="urn:schemas-microsoft-com:office:word" xmlns:w="http://schemas.openxmlformats.org/wordprocessingml/2006/main" xmlns:wne="http://schemas.microsoft.com/office/word/2006/wordml">
-  <w:endnote w:type="separator" w:id="0">
+<w:endnotes xmlns:wpc="http://schemas.microsoft.com/office/word/2010/wordprocessingCanvas" xmlns:mc="http://schemas.openxmlformats.org/markup-compatibility/2006" xmlns:o="urn:schemas-microsoft-com:office:office" xmlns:r="http://schemas.openxmlformats.org/officeDocument/2006/relationships" xmlns:m="http://schemas.openxmlformats.org/officeDocument/2006/math" xmlns:v="urn:schemas-microsoft-com:vml" xmlns:wp14="http://schemas.microsoft.com/office/word/2010/wordprocessingDrawing" xmlns:wp="http://schemas.openxmlformats.org/drawingml/2006/wordprocessingDrawing" xmlns:w10="urn:schemas-microsoft-com:office:word" xmlns:w="http://schemas.openxmlformats.org/wordprocessingml/2006/main" xmlns:w14="http://schemas.microsoft.com/office/word/2010/wordml" xmlns:w15="http://schemas.microsoft.com/office/word/2012/wordml" xmlns:wpg="http://schemas.microsoft.com/office/word/2010/wordprocessingGroup" xmlns:wpi="http://schemas.microsoft.com/office/word/2010/wordprocessingInk" xmlns:wne="http://schemas.microsoft.com/office/word/2006/wordml" xmlns:wps="http://schemas.microsoft.com/office/word/2010/wordprocessingShape" mc:Ignorable="w14 w15 wp14">
+  <w:endnote w:type="separator" w:id="-1">
     <w:p>
       <w:pPr>
         <w:spacing w:after="0" w:line="240" w:lineRule="auto"/>
@@ -4264,7 +3640,7 @@
       </w:r>
     </w:p>
   </w:endnote>
-  <w:endnote w:type="continuationSeparator" w:id="1">
+  <w:endnote w:type="continuationSeparator" w:id="0">
     <w:p>
       <w:pPr>
         <w:spacing w:after="0" w:line="240" w:lineRule="auto"/>
@@ -4278,7 +3654,7 @@
 </file>
 
 <file path=word/footer1.xml><?xml version="1.0" encoding="utf-8"?>
-<w:ftr xmlns:ve="http://schemas.openxmlformats.org/markup-compatibility/2006" xmlns:o="urn:schemas-microsoft-com:office:office" xmlns:r="http://schemas.openxmlformats.org/officeDocument/2006/relationships" xmlns:m="http://schemas.openxmlformats.org/officeDocument/2006/math" xmlns:v="urn:schemas-microsoft-com:vml" xmlns:wp="http://schemas.openxmlformats.org/drawingml/2006/wordprocessingDrawing" xmlns:w10="urn:schemas-microsoft-com:office:word" xmlns:w="http://schemas.openxmlformats.org/wordprocessingml/2006/main" xmlns:wne="http://schemas.microsoft.com/office/word/2006/wordml">
+<w:ftr xmlns:wpc="http://schemas.microsoft.com/office/word/2010/wordprocessingCanvas" xmlns:mc="http://schemas.openxmlformats.org/markup-compatibility/2006" xmlns:o="urn:schemas-microsoft-com:office:office" xmlns:r="http://schemas.openxmlformats.org/officeDocument/2006/relationships" xmlns:m="http://schemas.openxmlformats.org/officeDocument/2006/math" xmlns:v="urn:schemas-microsoft-com:vml" xmlns:wp14="http://schemas.microsoft.com/office/word/2010/wordprocessingDrawing" xmlns:wp="http://schemas.openxmlformats.org/drawingml/2006/wordprocessingDrawing" xmlns:w10="urn:schemas-microsoft-com:office:word" xmlns:w="http://schemas.openxmlformats.org/wordprocessingml/2006/main" xmlns:w14="http://schemas.microsoft.com/office/word/2010/wordml" xmlns:w15="http://schemas.microsoft.com/office/word/2012/wordml" xmlns:wpg="http://schemas.microsoft.com/office/word/2010/wordprocessingGroup" xmlns:wpi="http://schemas.microsoft.com/office/word/2010/wordprocessingInk" xmlns:wne="http://schemas.microsoft.com/office/word/2006/wordml" xmlns:wps="http://schemas.microsoft.com/office/word/2010/wordprocessingShape" mc:Ignorable="w14 w15 wp14">
   <w:sdt>
     <w:sdtPr>
       <w:id w:val="852306981"/>
@@ -4287,6 +3663,7 @@
         <w:docPartUnique/>
       </w:docPartObj>
     </w:sdtPr>
+    <w:sdtEndPr/>
     <w:sdtContent>
       <w:sdt>
         <w:sdtPr>
@@ -4296,39 +3673,19 @@
             <w:docPartUnique/>
           </w:docPartObj>
         </w:sdtPr>
+        <w:sdtEndPr/>
         <w:sdtContent>
           <w:p>
             <w:pPr>
-              <w:pStyle w:val="Fuzeile"/>
+              <w:pStyle w:val="Footer"/>
               <w:tabs>
                 <w:tab w:val="clear" w:pos="9072"/>
                 <w:tab w:val="right" w:pos="14175"/>
               </w:tabs>
             </w:pPr>
             <w:r>
-              <w:t xml:space="preserve">Noser, </w:t>
-            </w:r>
-            <w:proofErr w:type="spellStart"/>
-            <w:r>
-              <w:t>Hügi</w:t>
-            </w:r>
-            <w:proofErr w:type="spellEnd"/>
-            <w:r>
-              <w:t xml:space="preserve">, </w:t>
-            </w:r>
-            <w:proofErr w:type="spellStart"/>
-            <w:r>
-              <w:t>Zwahlen</w:t>
-            </w:r>
-            <w:proofErr w:type="spellEnd"/>
-            <w:r>
-              <w:t xml:space="preserve">, Dorner, </w:t>
-            </w:r>
-            <w:proofErr w:type="spellStart"/>
-            <w:r>
-              <w:t>Iseli</w:t>
-            </w:r>
-            <w:proofErr w:type="spellEnd"/>
+              <w:t>Noser, Hügi, Zwahlen, Dorner, Iseli</w:t>
+            </w:r>
             <w:r>
               <w:tab/>
             </w:r>
@@ -4372,7 +3729,7 @@
                 <w:bCs/>
                 <w:noProof/>
               </w:rPr>
-              <w:t>2</w:t>
+              <w:t>6</w:t>
             </w:r>
             <w:r>
               <w:rPr>
@@ -4440,8 +3797,8 @@
 </file>
 
 <file path=word/footnotes.xml><?xml version="1.0" encoding="utf-8"?>
-<w:footnotes xmlns:ve="http://schemas.openxmlformats.org/markup-compatibility/2006" xmlns:o="urn:schemas-microsoft-com:office:office" xmlns:r="http://schemas.openxmlformats.org/officeDocument/2006/relationships" xmlns:m="http://schemas.openxmlformats.org/officeDocument/2006/math" xmlns:v="urn:schemas-microsoft-com:vml" xmlns:wp="http://schemas.openxmlformats.org/drawingml/2006/wordprocessingDrawing" xmlns:w10="urn:schemas-microsoft-com:office:word" xmlns:w="http://schemas.openxmlformats.org/wordprocessingml/2006/main" xmlns:wne="http://schemas.microsoft.com/office/word/2006/wordml">
-  <w:footnote w:type="separator" w:id="0">
+<w:footnotes xmlns:wpc="http://schemas.microsoft.com/office/word/2010/wordprocessingCanvas" xmlns:mc="http://schemas.openxmlformats.org/markup-compatibility/2006" xmlns:o="urn:schemas-microsoft-com:office:office" xmlns:r="http://schemas.openxmlformats.org/officeDocument/2006/relationships" xmlns:m="http://schemas.openxmlformats.org/officeDocument/2006/math" xmlns:v="urn:schemas-microsoft-com:vml" xmlns:wp14="http://schemas.microsoft.com/office/word/2010/wordprocessingDrawing" xmlns:wp="http://schemas.openxmlformats.org/drawingml/2006/wordprocessingDrawing" xmlns:w10="urn:schemas-microsoft-com:office:word" xmlns:w="http://schemas.openxmlformats.org/wordprocessingml/2006/main" xmlns:w14="http://schemas.microsoft.com/office/word/2010/wordml" xmlns:w15="http://schemas.microsoft.com/office/word/2012/wordml" xmlns:wpg="http://schemas.microsoft.com/office/word/2010/wordprocessingGroup" xmlns:wpi="http://schemas.microsoft.com/office/word/2010/wordprocessingInk" xmlns:wne="http://schemas.microsoft.com/office/word/2006/wordml" xmlns:wps="http://schemas.microsoft.com/office/word/2010/wordprocessingShape" mc:Ignorable="w14 w15 wp14">
+  <w:footnote w:type="separator" w:id="-1">
     <w:p>
       <w:pPr>
         <w:spacing w:after="0" w:line="240" w:lineRule="auto"/>
@@ -4451,7 +3808,7 @@
       </w:r>
     </w:p>
   </w:footnote>
-  <w:footnote w:type="continuationSeparator" w:id="1">
+  <w:footnote w:type="continuationSeparator" w:id="0">
     <w:p>
       <w:pPr>
         <w:spacing w:after="0" w:line="240" w:lineRule="auto"/>
@@ -4465,10 +3822,10 @@
 </file>
 
 <file path=word/header1.xml><?xml version="1.0" encoding="utf-8"?>
-<w:hdr xmlns:ve="http://schemas.openxmlformats.org/markup-compatibility/2006" xmlns:o="urn:schemas-microsoft-com:office:office" xmlns:r="http://schemas.openxmlformats.org/officeDocument/2006/relationships" xmlns:m="http://schemas.openxmlformats.org/officeDocument/2006/math" xmlns:v="urn:schemas-microsoft-com:vml" xmlns:wp="http://schemas.openxmlformats.org/drawingml/2006/wordprocessingDrawing" xmlns:w10="urn:schemas-microsoft-com:office:word" xmlns:w="http://schemas.openxmlformats.org/wordprocessingml/2006/main" xmlns:wne="http://schemas.microsoft.com/office/word/2006/wordml">
+<w:hdr xmlns:wpc="http://schemas.microsoft.com/office/word/2010/wordprocessingCanvas" xmlns:mc="http://schemas.openxmlformats.org/markup-compatibility/2006" xmlns:o="urn:schemas-microsoft-com:office:office" xmlns:r="http://schemas.openxmlformats.org/officeDocument/2006/relationships" xmlns:m="http://schemas.openxmlformats.org/officeDocument/2006/math" xmlns:v="urn:schemas-microsoft-com:vml" xmlns:wp14="http://schemas.microsoft.com/office/word/2010/wordprocessingDrawing" xmlns:wp="http://schemas.openxmlformats.org/drawingml/2006/wordprocessingDrawing" xmlns:w10="urn:schemas-microsoft-com:office:word" xmlns:w="http://schemas.openxmlformats.org/wordprocessingml/2006/main" xmlns:w14="http://schemas.microsoft.com/office/word/2010/wordml" xmlns:w15="http://schemas.microsoft.com/office/word/2012/wordml" xmlns:wpg="http://schemas.microsoft.com/office/word/2010/wordprocessingGroup" xmlns:wpi="http://schemas.microsoft.com/office/word/2010/wordprocessingInk" xmlns:wne="http://schemas.microsoft.com/office/word/2006/wordml" xmlns:wps="http://schemas.microsoft.com/office/word/2010/wordprocessingShape" mc:Ignorable="w14 w15 wp14">
   <w:p>
     <w:pPr>
-      <w:pStyle w:val="Kopfzeile"/>
+      <w:pStyle w:val="Header"/>
       <w:tabs>
         <w:tab w:val="clear" w:pos="4536"/>
         <w:tab w:val="clear" w:pos="9072"/>
@@ -4501,15 +3858,15 @@
   </w:p>
   <w:p>
     <w:pPr>
-      <w:pStyle w:val="Kopfzeile"/>
+      <w:pStyle w:val="Header"/>
     </w:pPr>
   </w:p>
 </w:hdr>
 </file>
 
 <file path=word/numbering.xml><?xml version="1.0" encoding="utf-8"?>
-<w:numbering xmlns:ve="http://schemas.openxmlformats.org/markup-compatibility/2006" xmlns:o="urn:schemas-microsoft-com:office:office" xmlns:r="http://schemas.openxmlformats.org/officeDocument/2006/relationships" xmlns:m="http://schemas.openxmlformats.org/officeDocument/2006/math" xmlns:v="urn:schemas-microsoft-com:vml" xmlns:wp="http://schemas.openxmlformats.org/drawingml/2006/wordprocessingDrawing" xmlns:w10="urn:schemas-microsoft-com:office:word" xmlns:w="http://schemas.openxmlformats.org/wordprocessingml/2006/main" xmlns:wne="http://schemas.microsoft.com/office/word/2006/wordml">
-  <w:abstractNum w:abstractNumId="0">
+<w:numbering xmlns:wpc="http://schemas.microsoft.com/office/word/2010/wordprocessingCanvas" xmlns:mc="http://schemas.openxmlformats.org/markup-compatibility/2006" xmlns:o="urn:schemas-microsoft-com:office:office" xmlns:r="http://schemas.openxmlformats.org/officeDocument/2006/relationships" xmlns:m="http://schemas.openxmlformats.org/officeDocument/2006/math" xmlns:v="urn:schemas-microsoft-com:vml" xmlns:wp14="http://schemas.microsoft.com/office/word/2010/wordprocessingDrawing" xmlns:wp="http://schemas.openxmlformats.org/drawingml/2006/wordprocessingDrawing" xmlns:w10="urn:schemas-microsoft-com:office:word" xmlns:w="http://schemas.openxmlformats.org/wordprocessingml/2006/main" xmlns:w14="http://schemas.microsoft.com/office/word/2010/wordml" xmlns:w15="http://schemas.microsoft.com/office/word/2012/wordml" xmlns:wpg="http://schemas.microsoft.com/office/word/2010/wordprocessingGroup" xmlns:wpi="http://schemas.microsoft.com/office/word/2010/wordprocessingInk" xmlns:wne="http://schemas.microsoft.com/office/word/2006/wordml" xmlns:wps="http://schemas.microsoft.com/office/word/2010/wordprocessingShape" mc:Ignorable="w14 w15 wp14">
+  <w:abstractNum w:abstractNumId="0" w15:restartNumberingAfterBreak="0">
     <w:nsid w:val="0D6A4389"/>
     <w:multiLevelType w:val="hybridMultilevel"/>
     <w:tmpl w:val="5878905A"/>
@@ -4622,7 +3979,7 @@
       </w:rPr>
     </w:lvl>
   </w:abstractNum>
-  <w:abstractNum w:abstractNumId="1">
+  <w:abstractNum w:abstractNumId="1" w15:restartNumberingAfterBreak="0">
     <w:nsid w:val="459D5D32"/>
     <w:multiLevelType w:val="hybridMultilevel"/>
     <w:tmpl w:val="FE2CAA64"/>
@@ -4735,7 +4092,7 @@
       </w:rPr>
     </w:lvl>
   </w:abstractNum>
-  <w:abstractNum w:abstractNumId="2">
+  <w:abstractNum w:abstractNumId="2" w15:restartNumberingAfterBreak="0">
     <w:nsid w:val="6FA31514"/>
     <w:multiLevelType w:val="hybridMultilevel"/>
     <w:tmpl w:val="9CB41706"/>
@@ -4848,7 +4205,7 @@
       </w:rPr>
     </w:lvl>
   </w:abstractNum>
-  <w:abstractNum w:abstractNumId="3">
+  <w:abstractNum w:abstractNumId="3" w15:restartNumberingAfterBreak="0">
     <w:nsid w:val="7A8176DC"/>
     <w:multiLevelType w:val="hybridMultilevel"/>
     <w:tmpl w:val="711EE87E"/>
@@ -4977,7 +4334,7 @@
 </file>
 
 <file path=word/styles.xml><?xml version="1.0" encoding="utf-8"?>
-<w:styles xmlns:r="http://schemas.openxmlformats.org/officeDocument/2006/relationships" xmlns:w="http://schemas.openxmlformats.org/wordprocessingml/2006/main">
+<w:styles xmlns:mc="http://schemas.openxmlformats.org/markup-compatibility/2006" xmlns:r="http://schemas.openxmlformats.org/officeDocument/2006/relationships" xmlns:w="http://schemas.openxmlformats.org/wordprocessingml/2006/main" xmlns:w14="http://schemas.microsoft.com/office/word/2010/wordml" xmlns:w15="http://schemas.microsoft.com/office/word/2012/wordml" mc:Ignorable="w14 w15">
   <w:docDefaults>
     <w:rPrDefault>
       <w:rPr>
@@ -4993,155 +4350,389 @@
       </w:pPr>
     </w:pPrDefault>
   </w:docDefaults>
-  <w:latentStyles w:defLockedState="0" w:defUIPriority="99" w:defSemiHidden="1" w:defUnhideWhenUsed="1" w:defQFormat="0" w:count="267">
-    <w:lsdException w:name="Normal" w:semiHidden="0" w:uiPriority="0" w:unhideWhenUsed="0" w:qFormat="1"/>
-    <w:lsdException w:name="heading 1" w:semiHidden="0" w:uiPriority="9" w:unhideWhenUsed="0" w:qFormat="1"/>
-    <w:lsdException w:name="heading 2" w:uiPriority="9" w:qFormat="1"/>
-    <w:lsdException w:name="heading 3" w:uiPriority="9" w:qFormat="1"/>
-    <w:lsdException w:name="heading 4" w:uiPriority="9" w:qFormat="1"/>
-    <w:lsdException w:name="heading 5" w:uiPriority="9" w:qFormat="1"/>
-    <w:lsdException w:name="heading 6" w:uiPriority="9" w:qFormat="1"/>
-    <w:lsdException w:name="heading 7" w:uiPriority="9" w:qFormat="1"/>
-    <w:lsdException w:name="heading 8" w:uiPriority="9" w:qFormat="1"/>
-    <w:lsdException w:name="heading 9" w:uiPriority="9" w:qFormat="1"/>
-    <w:lsdException w:name="toc 1" w:uiPriority="39"/>
-    <w:lsdException w:name="toc 2" w:uiPriority="39"/>
-    <w:lsdException w:name="toc 3" w:uiPriority="39"/>
-    <w:lsdException w:name="toc 4" w:uiPriority="39"/>
-    <w:lsdException w:name="toc 5" w:uiPriority="39"/>
-    <w:lsdException w:name="toc 6" w:uiPriority="39"/>
-    <w:lsdException w:name="toc 7" w:uiPriority="39"/>
-    <w:lsdException w:name="toc 8" w:uiPriority="39"/>
-    <w:lsdException w:name="toc 9" w:uiPriority="39"/>
-    <w:lsdException w:name="caption" w:uiPriority="35" w:qFormat="1"/>
-    <w:lsdException w:name="Title" w:semiHidden="0" w:uiPriority="10" w:unhideWhenUsed="0" w:qFormat="1"/>
-    <w:lsdException w:name="Default Paragraph Font" w:uiPriority="1"/>
-    <w:lsdException w:name="Subtitle" w:semiHidden="0" w:uiPriority="11" w:unhideWhenUsed="0" w:qFormat="1"/>
-    <w:lsdException w:name="Strong" w:semiHidden="0" w:uiPriority="22" w:unhideWhenUsed="0" w:qFormat="1"/>
-    <w:lsdException w:name="Emphasis" w:semiHidden="0" w:uiPriority="20" w:unhideWhenUsed="0" w:qFormat="1"/>
-    <w:lsdException w:name="Table Grid" w:semiHidden="0" w:uiPriority="39" w:unhideWhenUsed="0"/>
-    <w:lsdException w:name="Placeholder Text" w:unhideWhenUsed="0"/>
-    <w:lsdException w:name="No Spacing" w:semiHidden="0" w:uiPriority="1" w:unhideWhenUsed="0" w:qFormat="1"/>
-    <w:lsdException w:name="Light Shading" w:semiHidden="0" w:uiPriority="60" w:unhideWhenUsed="0"/>
-    <w:lsdException w:name="Light List" w:semiHidden="0" w:uiPriority="61" w:unhideWhenUsed="0"/>
-    <w:lsdException w:name="Light Grid" w:semiHidden="0" w:uiPriority="62" w:unhideWhenUsed="0"/>
-    <w:lsdException w:name="Medium Shading 1" w:semiHidden="0" w:uiPriority="63" w:unhideWhenUsed="0"/>
-    <w:lsdException w:name="Medium Shading 2" w:semiHidden="0" w:uiPriority="64" w:unhideWhenUsed="0"/>
-    <w:lsdException w:name="Medium List 1" w:semiHidden="0" w:uiPriority="65" w:unhideWhenUsed="0"/>
-    <w:lsdException w:name="Medium List 2" w:semiHidden="0" w:uiPriority="66" w:unhideWhenUsed="0"/>
-    <w:lsdException w:name="Medium Grid 1" w:semiHidden="0" w:uiPriority="67" w:unhideWhenUsed="0"/>
-    <w:lsdException w:name="Medium Grid 2" w:semiHidden="0" w:uiPriority="68" w:unhideWhenUsed="0"/>
-    <w:lsdException w:name="Medium Grid 3" w:semiHidden="0" w:uiPriority="69" w:unhideWhenUsed="0"/>
-    <w:lsdException w:name="Dark List" w:semiHidden="0" w:uiPriority="70" w:unhideWhenUsed="0"/>
-    <w:lsdException w:name="Colorful Shading" w:semiHidden="0" w:uiPriority="71" w:unhideWhenUsed="0"/>
-    <w:lsdException w:name="Colorful List" w:semiHidden="0" w:uiPriority="72" w:unhideWhenUsed="0"/>
-    <w:lsdException w:name="Colorful Grid" w:semiHidden="0" w:uiPriority="73" w:unhideWhenUsed="0"/>
-    <w:lsdException w:name="Light Shading Accent 1" w:semiHidden="0" w:uiPriority="60" w:unhideWhenUsed="0"/>
-    <w:lsdException w:name="Light List Accent 1" w:semiHidden="0" w:uiPriority="61" w:unhideWhenUsed="0"/>
-    <w:lsdException w:name="Light Grid Accent 1" w:semiHidden="0" w:uiPriority="62" w:unhideWhenUsed="0"/>
-    <w:lsdException w:name="Medium Shading 1 Accent 1" w:semiHidden="0" w:uiPriority="63" w:unhideWhenUsed="0"/>
-    <w:lsdException w:name="Medium Shading 2 Accent 1" w:semiHidden="0" w:uiPriority="64" w:unhideWhenUsed="0"/>
-    <w:lsdException w:name="Medium List 1 Accent 1" w:semiHidden="0" w:uiPriority="65" w:unhideWhenUsed="0"/>
-    <w:lsdException w:name="Revision" w:unhideWhenUsed="0"/>
-    <w:lsdException w:name="List Paragraph" w:semiHidden="0" w:uiPriority="34" w:unhideWhenUsed="0" w:qFormat="1"/>
-    <w:lsdException w:name="Quote" w:semiHidden="0" w:uiPriority="29" w:unhideWhenUsed="0" w:qFormat="1"/>
-    <w:lsdException w:name="Intense Quote" w:semiHidden="0" w:uiPriority="30" w:unhideWhenUsed="0" w:qFormat="1"/>
-    <w:lsdException w:name="Medium List 2 Accent 1" w:semiHidden="0" w:uiPriority="66" w:unhideWhenUsed="0"/>
-    <w:lsdException w:name="Medium Grid 1 Accent 1" w:semiHidden="0" w:uiPriority="67" w:unhideWhenUsed="0"/>
-    <w:lsdException w:name="Medium Grid 2 Accent 1" w:semiHidden="0" w:uiPriority="68" w:unhideWhenUsed="0"/>
-    <w:lsdException w:name="Medium Grid 3 Accent 1" w:semiHidden="0" w:uiPriority="69" w:unhideWhenUsed="0"/>
-    <w:lsdException w:name="Dark List Accent 1" w:semiHidden="0" w:uiPriority="70" w:unhideWhenUsed="0"/>
-    <w:lsdException w:name="Colorful Shading Accent 1" w:semiHidden="0" w:uiPriority="71" w:unhideWhenUsed="0"/>
-    <w:lsdException w:name="Colorful List Accent 1" w:semiHidden="0" w:uiPriority="72" w:unhideWhenUsed="0"/>
-    <w:lsdException w:name="Colorful Grid Accent 1" w:semiHidden="0" w:uiPriority="73" w:unhideWhenUsed="0"/>
-    <w:lsdException w:name="Light Shading Accent 2" w:semiHidden="0" w:uiPriority="60" w:unhideWhenUsed="0"/>
-    <w:lsdException w:name="Light List Accent 2" w:semiHidden="0" w:uiPriority="61" w:unhideWhenUsed="0"/>
-    <w:lsdException w:name="Light Grid Accent 2" w:semiHidden="0" w:uiPriority="62" w:unhideWhenUsed="0"/>
-    <w:lsdException w:name="Medium Shading 1 Accent 2" w:semiHidden="0" w:uiPriority="63" w:unhideWhenUsed="0"/>
-    <w:lsdException w:name="Medium Shading 2 Accent 2" w:semiHidden="0" w:uiPriority="64" w:unhideWhenUsed="0"/>
-    <w:lsdException w:name="Medium List 1 Accent 2" w:semiHidden="0" w:uiPriority="65" w:unhideWhenUsed="0"/>
-    <w:lsdException w:name="Medium List 2 Accent 2" w:semiHidden="0" w:uiPriority="66" w:unhideWhenUsed="0"/>
-    <w:lsdException w:name="Medium Grid 1 Accent 2" w:semiHidden="0" w:uiPriority="67" w:unhideWhenUsed="0"/>
-    <w:lsdException w:name="Medium Grid 2 Accent 2" w:semiHidden="0" w:uiPriority="68" w:unhideWhenUsed="0"/>
-    <w:lsdException w:name="Medium Grid 3 Accent 2" w:semiHidden="0" w:uiPriority="69" w:unhideWhenUsed="0"/>
-    <w:lsdException w:name="Dark List Accent 2" w:semiHidden="0" w:uiPriority="70" w:unhideWhenUsed="0"/>
-    <w:lsdException w:name="Colorful Shading Accent 2" w:semiHidden="0" w:uiPriority="71" w:unhideWhenUsed="0"/>
-    <w:lsdException w:name="Colorful List Accent 2" w:semiHidden="0" w:uiPriority="72" w:unhideWhenUsed="0"/>
-    <w:lsdException w:name="Colorful Grid Accent 2" w:semiHidden="0" w:uiPriority="73" w:unhideWhenUsed="0"/>
-    <w:lsdException w:name="Light Shading Accent 3" w:semiHidden="0" w:uiPriority="60" w:unhideWhenUsed="0"/>
-    <w:lsdException w:name="Light List Accent 3" w:semiHidden="0" w:uiPriority="61" w:unhideWhenUsed="0"/>
-    <w:lsdException w:name="Light Grid Accent 3" w:semiHidden="0" w:uiPriority="62" w:unhideWhenUsed="0"/>
-    <w:lsdException w:name="Medium Shading 1 Accent 3" w:semiHidden="0" w:uiPriority="63" w:unhideWhenUsed="0"/>
-    <w:lsdException w:name="Medium Shading 2 Accent 3" w:semiHidden="0" w:uiPriority="64" w:unhideWhenUsed="0"/>
-    <w:lsdException w:name="Medium List 1 Accent 3" w:semiHidden="0" w:uiPriority="65" w:unhideWhenUsed="0"/>
-    <w:lsdException w:name="Medium List 2 Accent 3" w:semiHidden="0" w:uiPriority="66" w:unhideWhenUsed="0"/>
-    <w:lsdException w:name="Medium Grid 1 Accent 3" w:semiHidden="0" w:uiPriority="67" w:unhideWhenUsed="0"/>
-    <w:lsdException w:name="Medium Grid 2 Accent 3" w:semiHidden="0" w:uiPriority="68" w:unhideWhenUsed="0"/>
-    <w:lsdException w:name="Medium Grid 3 Accent 3" w:semiHidden="0" w:uiPriority="69" w:unhideWhenUsed="0"/>
-    <w:lsdException w:name="Dark List Accent 3" w:semiHidden="0" w:uiPriority="70" w:unhideWhenUsed="0"/>
-    <w:lsdException w:name="Colorful Shading Accent 3" w:semiHidden="0" w:uiPriority="71" w:unhideWhenUsed="0"/>
-    <w:lsdException w:name="Colorful List Accent 3" w:semiHidden="0" w:uiPriority="72" w:unhideWhenUsed="0"/>
-    <w:lsdException w:name="Colorful Grid Accent 3" w:semiHidden="0" w:uiPriority="73" w:unhideWhenUsed="0"/>
-    <w:lsdException w:name="Light Shading Accent 4" w:semiHidden="0" w:uiPriority="60" w:unhideWhenUsed="0"/>
-    <w:lsdException w:name="Light List Accent 4" w:semiHidden="0" w:uiPriority="61" w:unhideWhenUsed="0"/>
-    <w:lsdException w:name="Light Grid Accent 4" w:semiHidden="0" w:uiPriority="62" w:unhideWhenUsed="0"/>
-    <w:lsdException w:name="Medium Shading 1 Accent 4" w:semiHidden="0" w:uiPriority="63" w:unhideWhenUsed="0"/>
-    <w:lsdException w:name="Medium Shading 2 Accent 4" w:semiHidden="0" w:uiPriority="64" w:unhideWhenUsed="0"/>
-    <w:lsdException w:name="Medium List 1 Accent 4" w:semiHidden="0" w:uiPriority="65" w:unhideWhenUsed="0"/>
-    <w:lsdException w:name="Medium List 2 Accent 4" w:semiHidden="0" w:uiPriority="66" w:unhideWhenUsed="0"/>
-    <w:lsdException w:name="Medium Grid 1 Accent 4" w:semiHidden="0" w:uiPriority="67" w:unhideWhenUsed="0"/>
-    <w:lsdException w:name="Medium Grid 2 Accent 4" w:semiHidden="0" w:uiPriority="68" w:unhideWhenUsed="0"/>
-    <w:lsdException w:name="Medium Grid 3 Accent 4" w:semiHidden="0" w:uiPriority="69" w:unhideWhenUsed="0"/>
-    <w:lsdException w:name="Dark List Accent 4" w:semiHidden="0" w:uiPriority="70" w:unhideWhenUsed="0"/>
-    <w:lsdException w:name="Colorful Shading Accent 4" w:semiHidden="0" w:uiPriority="71" w:unhideWhenUsed="0"/>
-    <w:lsdException w:name="Colorful List Accent 4" w:semiHidden="0" w:uiPriority="72" w:unhideWhenUsed="0"/>
-    <w:lsdException w:name="Colorful Grid Accent 4" w:semiHidden="0" w:uiPriority="73" w:unhideWhenUsed="0"/>
-    <w:lsdException w:name="Light Shading Accent 5" w:semiHidden="0" w:uiPriority="60" w:unhideWhenUsed="0"/>
-    <w:lsdException w:name="Light List Accent 5" w:semiHidden="0" w:uiPriority="61" w:unhideWhenUsed="0"/>
-    <w:lsdException w:name="Light Grid Accent 5" w:semiHidden="0" w:uiPriority="62" w:unhideWhenUsed="0"/>
-    <w:lsdException w:name="Medium Shading 1 Accent 5" w:semiHidden="0" w:uiPriority="63" w:unhideWhenUsed="0"/>
-    <w:lsdException w:name="Medium Shading 2 Accent 5" w:semiHidden="0" w:uiPriority="64" w:unhideWhenUsed="0"/>
-    <w:lsdException w:name="Medium List 1 Accent 5" w:semiHidden="0" w:uiPriority="65" w:unhideWhenUsed="0"/>
-    <w:lsdException w:name="Medium List 2 Accent 5" w:semiHidden="0" w:uiPriority="66" w:unhideWhenUsed="0"/>
-    <w:lsdException w:name="Medium Grid 1 Accent 5" w:semiHidden="0" w:uiPriority="67" w:unhideWhenUsed="0"/>
-    <w:lsdException w:name="Medium Grid 2 Accent 5" w:semiHidden="0" w:uiPriority="68" w:unhideWhenUsed="0"/>
-    <w:lsdException w:name="Medium Grid 3 Accent 5" w:semiHidden="0" w:uiPriority="69" w:unhideWhenUsed="0"/>
-    <w:lsdException w:name="Dark List Accent 5" w:semiHidden="0" w:uiPriority="70" w:unhideWhenUsed="0"/>
-    <w:lsdException w:name="Colorful Shading Accent 5" w:semiHidden="0" w:uiPriority="71" w:unhideWhenUsed="0"/>
-    <w:lsdException w:name="Colorful List Accent 5" w:semiHidden="0" w:uiPriority="72" w:unhideWhenUsed="0"/>
-    <w:lsdException w:name="Colorful Grid Accent 5" w:semiHidden="0" w:uiPriority="73" w:unhideWhenUsed="0"/>
-    <w:lsdException w:name="Light Shading Accent 6" w:semiHidden="0" w:uiPriority="60" w:unhideWhenUsed="0"/>
-    <w:lsdException w:name="Light List Accent 6" w:semiHidden="0" w:uiPriority="61" w:unhideWhenUsed="0"/>
-    <w:lsdException w:name="Light Grid Accent 6" w:semiHidden="0" w:uiPriority="62" w:unhideWhenUsed="0"/>
-    <w:lsdException w:name="Medium Shading 1 Accent 6" w:semiHidden="0" w:uiPriority="63" w:unhideWhenUsed="0"/>
-    <w:lsdException w:name="Medium Shading 2 Accent 6" w:semiHidden="0" w:uiPriority="64" w:unhideWhenUsed="0"/>
-    <w:lsdException w:name="Medium List 1 Accent 6" w:semiHidden="0" w:uiPriority="65" w:unhideWhenUsed="0"/>
-    <w:lsdException w:name="Medium List 2 Accent 6" w:semiHidden="0" w:uiPriority="66" w:unhideWhenUsed="0"/>
-    <w:lsdException w:name="Medium Grid 1 Accent 6" w:semiHidden="0" w:uiPriority="67" w:unhideWhenUsed="0"/>
-    <w:lsdException w:name="Medium Grid 2 Accent 6" w:semiHidden="0" w:uiPriority="68" w:unhideWhenUsed="0"/>
-    <w:lsdException w:name="Medium Grid 3 Accent 6" w:semiHidden="0" w:uiPriority="69" w:unhideWhenUsed="0"/>
-    <w:lsdException w:name="Dark List Accent 6" w:semiHidden="0" w:uiPriority="70" w:unhideWhenUsed="0"/>
-    <w:lsdException w:name="Colorful Shading Accent 6" w:semiHidden="0" w:uiPriority="71" w:unhideWhenUsed="0"/>
-    <w:lsdException w:name="Colorful List Accent 6" w:semiHidden="0" w:uiPriority="72" w:unhideWhenUsed="0"/>
-    <w:lsdException w:name="Colorful Grid Accent 6" w:semiHidden="0" w:uiPriority="73" w:unhideWhenUsed="0"/>
-    <w:lsdException w:name="Subtle Emphasis" w:semiHidden="0" w:uiPriority="19" w:unhideWhenUsed="0" w:qFormat="1"/>
-    <w:lsdException w:name="Intense Emphasis" w:semiHidden="0" w:uiPriority="21" w:unhideWhenUsed="0" w:qFormat="1"/>
-    <w:lsdException w:name="Subtle Reference" w:semiHidden="0" w:uiPriority="31" w:unhideWhenUsed="0" w:qFormat="1"/>
-    <w:lsdException w:name="Intense Reference" w:semiHidden="0" w:uiPriority="32" w:unhideWhenUsed="0" w:qFormat="1"/>
-    <w:lsdException w:name="Book Title" w:semiHidden="0" w:uiPriority="33" w:unhideWhenUsed="0" w:qFormat="1"/>
-    <w:lsdException w:name="Bibliography" w:uiPriority="37"/>
-    <w:lsdException w:name="TOC Heading" w:uiPriority="39" w:qFormat="1"/>
+  <w:latentStyles w:defLockedState="0" w:defUIPriority="99" w:defSemiHidden="0" w:defUnhideWhenUsed="0" w:defQFormat="0" w:count="371">
+    <w:lsdException w:name="Normal" w:uiPriority="0" w:qFormat="1"/>
+    <w:lsdException w:name="heading 1" w:uiPriority="9" w:qFormat="1"/>
+    <w:lsdException w:name="heading 2" w:semiHidden="1" w:uiPriority="9" w:unhideWhenUsed="1" w:qFormat="1"/>
+    <w:lsdException w:name="heading 3" w:semiHidden="1" w:uiPriority="9" w:unhideWhenUsed="1" w:qFormat="1"/>
+    <w:lsdException w:name="heading 4" w:semiHidden="1" w:uiPriority="9" w:unhideWhenUsed="1" w:qFormat="1"/>
+    <w:lsdException w:name="heading 5" w:semiHidden="1" w:uiPriority="9" w:unhideWhenUsed="1" w:qFormat="1"/>
+    <w:lsdException w:name="heading 6" w:semiHidden="1" w:uiPriority="9" w:unhideWhenUsed="1" w:qFormat="1"/>
+    <w:lsdException w:name="heading 7" w:semiHidden="1" w:uiPriority="9" w:unhideWhenUsed="1" w:qFormat="1"/>
+    <w:lsdException w:name="heading 8" w:semiHidden="1" w:uiPriority="9" w:unhideWhenUsed="1" w:qFormat="1"/>
+    <w:lsdException w:name="heading 9" w:semiHidden="1" w:uiPriority="9" w:unhideWhenUsed="1" w:qFormat="1"/>
+    <w:lsdException w:name="index 1" w:semiHidden="1" w:unhideWhenUsed="1"/>
+    <w:lsdException w:name="index 2" w:semiHidden="1" w:unhideWhenUsed="1"/>
+    <w:lsdException w:name="index 3" w:semiHidden="1" w:unhideWhenUsed="1"/>
+    <w:lsdException w:name="index 4" w:semiHidden="1" w:unhideWhenUsed="1"/>
+    <w:lsdException w:name="index 5" w:semiHidden="1" w:unhideWhenUsed="1"/>
+    <w:lsdException w:name="index 6" w:semiHidden="1" w:unhideWhenUsed="1"/>
+    <w:lsdException w:name="index 7" w:semiHidden="1" w:unhideWhenUsed="1"/>
+    <w:lsdException w:name="index 8" w:semiHidden="1" w:unhideWhenUsed="1"/>
+    <w:lsdException w:name="index 9" w:semiHidden="1" w:unhideWhenUsed="1"/>
+    <w:lsdException w:name="toc 1" w:semiHidden="1" w:uiPriority="39" w:unhideWhenUsed="1"/>
+    <w:lsdException w:name="toc 2" w:semiHidden="1" w:uiPriority="39" w:unhideWhenUsed="1"/>
+    <w:lsdException w:name="toc 3" w:semiHidden="1" w:uiPriority="39" w:unhideWhenUsed="1"/>
+    <w:lsdException w:name="toc 4" w:semiHidden="1" w:uiPriority="39" w:unhideWhenUsed="1"/>
+    <w:lsdException w:name="toc 5" w:semiHidden="1" w:uiPriority="39" w:unhideWhenUsed="1"/>
+    <w:lsdException w:name="toc 6" w:semiHidden="1" w:uiPriority="39" w:unhideWhenUsed="1"/>
+    <w:lsdException w:name="toc 7" w:semiHidden="1" w:uiPriority="39" w:unhideWhenUsed="1"/>
+    <w:lsdException w:name="toc 8" w:semiHidden="1" w:uiPriority="39" w:unhideWhenUsed="1"/>
+    <w:lsdException w:name="toc 9" w:semiHidden="1" w:uiPriority="39" w:unhideWhenUsed="1"/>
+    <w:lsdException w:name="Normal Indent" w:semiHidden="1" w:unhideWhenUsed="1"/>
+    <w:lsdException w:name="footnote text" w:semiHidden="1" w:unhideWhenUsed="1"/>
+    <w:lsdException w:name="annotation text" w:semiHidden="1" w:unhideWhenUsed="1"/>
+    <w:lsdException w:name="header" w:semiHidden="1" w:unhideWhenUsed="1"/>
+    <w:lsdException w:name="footer" w:semiHidden="1" w:unhideWhenUsed="1"/>
+    <w:lsdException w:name="index heading" w:semiHidden="1" w:unhideWhenUsed="1"/>
+    <w:lsdException w:name="caption" w:semiHidden="1" w:uiPriority="35" w:unhideWhenUsed="1" w:qFormat="1"/>
+    <w:lsdException w:name="table of figures" w:semiHidden="1" w:unhideWhenUsed="1"/>
+    <w:lsdException w:name="envelope address" w:semiHidden="1" w:unhideWhenUsed="1"/>
+    <w:lsdException w:name="envelope return" w:semiHidden="1" w:unhideWhenUsed="1"/>
+    <w:lsdException w:name="footnote reference" w:semiHidden="1" w:unhideWhenUsed="1"/>
+    <w:lsdException w:name="annotation reference" w:semiHidden="1" w:unhideWhenUsed="1"/>
+    <w:lsdException w:name="line number" w:semiHidden="1" w:unhideWhenUsed="1"/>
+    <w:lsdException w:name="page number" w:semiHidden="1" w:unhideWhenUsed="1"/>
+    <w:lsdException w:name="endnote reference" w:semiHidden="1" w:unhideWhenUsed="1"/>
+    <w:lsdException w:name="endnote text" w:semiHidden="1" w:unhideWhenUsed="1"/>
+    <w:lsdException w:name="table of authorities" w:semiHidden="1" w:unhideWhenUsed="1"/>
+    <w:lsdException w:name="macro" w:semiHidden="1" w:unhideWhenUsed="1"/>
+    <w:lsdException w:name="toa heading" w:semiHidden="1" w:unhideWhenUsed="1"/>
+    <w:lsdException w:name="List" w:semiHidden="1" w:unhideWhenUsed="1"/>
+    <w:lsdException w:name="List Bullet" w:semiHidden="1" w:unhideWhenUsed="1"/>
+    <w:lsdException w:name="List Number" w:semiHidden="1" w:unhideWhenUsed="1"/>
+    <w:lsdException w:name="List 2" w:semiHidden="1" w:unhideWhenUsed="1"/>
+    <w:lsdException w:name="List 3" w:semiHidden="1" w:unhideWhenUsed="1"/>
+    <w:lsdException w:name="List 4" w:semiHidden="1" w:unhideWhenUsed="1"/>
+    <w:lsdException w:name="List 5" w:semiHidden="1" w:unhideWhenUsed="1"/>
+    <w:lsdException w:name="List Bullet 2" w:semiHidden="1" w:unhideWhenUsed="1"/>
+    <w:lsdException w:name="List Bullet 3" w:semiHidden="1" w:unhideWhenUsed="1"/>
+    <w:lsdException w:name="List Bullet 4" w:semiHidden="1" w:unhideWhenUsed="1"/>
+    <w:lsdException w:name="List Bullet 5" w:semiHidden="1" w:unhideWhenUsed="1"/>
+    <w:lsdException w:name="List Number 2" w:semiHidden="1" w:unhideWhenUsed="1"/>
+    <w:lsdException w:name="List Number 3" w:semiHidden="1" w:unhideWhenUsed="1"/>
+    <w:lsdException w:name="List Number 4" w:semiHidden="1" w:unhideWhenUsed="1"/>
+    <w:lsdException w:name="List Number 5" w:semiHidden="1" w:unhideWhenUsed="1"/>
+    <w:lsdException w:name="Title" w:uiPriority="10" w:qFormat="1"/>
+    <w:lsdException w:name="Closing" w:semiHidden="1" w:unhideWhenUsed="1"/>
+    <w:lsdException w:name="Signature" w:semiHidden="1" w:unhideWhenUsed="1"/>
+    <w:lsdException w:name="Default Paragraph Font" w:semiHidden="1" w:uiPriority="1" w:unhideWhenUsed="1"/>
+    <w:lsdException w:name="Body Text" w:semiHidden="1" w:unhideWhenUsed="1"/>
+    <w:lsdException w:name="Body Text Indent" w:semiHidden="1" w:unhideWhenUsed="1"/>
+    <w:lsdException w:name="List Continue" w:semiHidden="1" w:unhideWhenUsed="1"/>
+    <w:lsdException w:name="List Continue 2" w:semiHidden="1" w:unhideWhenUsed="1"/>
+    <w:lsdException w:name="List Continue 3" w:semiHidden="1" w:unhideWhenUsed="1"/>
+    <w:lsdException w:name="List Continue 4" w:semiHidden="1" w:unhideWhenUsed="1"/>
+    <w:lsdException w:name="List Continue 5" w:semiHidden="1" w:unhideWhenUsed="1"/>
+    <w:lsdException w:name="Message Header" w:semiHidden="1" w:unhideWhenUsed="1"/>
+    <w:lsdException w:name="Subtitle" w:uiPriority="11" w:qFormat="1"/>
+    <w:lsdException w:name="Salutation" w:semiHidden="1" w:unhideWhenUsed="1"/>
+    <w:lsdException w:name="Date" w:semiHidden="1" w:unhideWhenUsed="1"/>
+    <w:lsdException w:name="Body Text First Indent" w:semiHidden="1" w:unhideWhenUsed="1"/>
+    <w:lsdException w:name="Body Text First Indent 2" w:semiHidden="1" w:unhideWhenUsed="1"/>
+    <w:lsdException w:name="Note Heading" w:semiHidden="1" w:unhideWhenUsed="1"/>
+    <w:lsdException w:name="Body Text 2" w:semiHidden="1" w:unhideWhenUsed="1"/>
+    <w:lsdException w:name="Body Text 3" w:semiHidden="1" w:unhideWhenUsed="1"/>
+    <w:lsdException w:name="Body Text Indent 2" w:semiHidden="1" w:unhideWhenUsed="1"/>
+    <w:lsdException w:name="Body Text Indent 3" w:semiHidden="1" w:unhideWhenUsed="1"/>
+    <w:lsdException w:name="Block Text" w:semiHidden="1" w:unhideWhenUsed="1"/>
+    <w:lsdException w:name="Hyperlink" w:semiHidden="1" w:unhideWhenUsed="1"/>
+    <w:lsdException w:name="FollowedHyperlink" w:semiHidden="1" w:unhideWhenUsed="1"/>
+    <w:lsdException w:name="Strong" w:uiPriority="22" w:qFormat="1"/>
+    <w:lsdException w:name="Emphasis" w:uiPriority="20" w:qFormat="1"/>
+    <w:lsdException w:name="Document Map" w:semiHidden="1" w:unhideWhenUsed="1"/>
+    <w:lsdException w:name="Plain Text" w:semiHidden="1" w:unhideWhenUsed="1"/>
+    <w:lsdException w:name="E-mail Signature" w:semiHidden="1" w:unhideWhenUsed="1"/>
+    <w:lsdException w:name="HTML Top of Form" w:semiHidden="1" w:unhideWhenUsed="1"/>
+    <w:lsdException w:name="HTML Bottom of Form" w:semiHidden="1" w:unhideWhenUsed="1"/>
+    <w:lsdException w:name="Normal (Web)" w:semiHidden="1" w:unhideWhenUsed="1"/>
+    <w:lsdException w:name="HTML Acronym" w:semiHidden="1" w:unhideWhenUsed="1"/>
+    <w:lsdException w:name="HTML Address" w:semiHidden="1" w:unhideWhenUsed="1"/>
+    <w:lsdException w:name="HTML Cite" w:semiHidden="1" w:unhideWhenUsed="1"/>
+    <w:lsdException w:name="HTML Code" w:semiHidden="1" w:unhideWhenUsed="1"/>
+    <w:lsdException w:name="HTML Definition" w:semiHidden="1" w:unhideWhenUsed="1"/>
+    <w:lsdException w:name="HTML Keyboard" w:semiHidden="1" w:unhideWhenUsed="1"/>
+    <w:lsdException w:name="HTML Preformatted" w:semiHidden="1" w:unhideWhenUsed="1"/>
+    <w:lsdException w:name="HTML Sample" w:semiHidden="1" w:unhideWhenUsed="1"/>
+    <w:lsdException w:name="HTML Typewriter" w:semiHidden="1" w:unhideWhenUsed="1"/>
+    <w:lsdException w:name="HTML Variable" w:semiHidden="1" w:unhideWhenUsed="1"/>
+    <w:lsdException w:name="Normal Table" w:semiHidden="1" w:unhideWhenUsed="1"/>
+    <w:lsdException w:name="annotation subject" w:semiHidden="1" w:unhideWhenUsed="1"/>
+    <w:lsdException w:name="No List" w:semiHidden="1" w:unhideWhenUsed="1"/>
+    <w:lsdException w:name="Outline List 1" w:semiHidden="1" w:unhideWhenUsed="1"/>
+    <w:lsdException w:name="Outline List 2" w:semiHidden="1" w:unhideWhenUsed="1"/>
+    <w:lsdException w:name="Outline List 3" w:semiHidden="1" w:unhideWhenUsed="1"/>
+    <w:lsdException w:name="Table Simple 1" w:semiHidden="1" w:unhideWhenUsed="1"/>
+    <w:lsdException w:name="Table Simple 2" w:semiHidden="1" w:unhideWhenUsed="1"/>
+    <w:lsdException w:name="Table Simple 3" w:semiHidden="1" w:unhideWhenUsed="1"/>
+    <w:lsdException w:name="Table Classic 1" w:semiHidden="1" w:unhideWhenUsed="1"/>
+    <w:lsdException w:name="Table Classic 2" w:semiHidden="1" w:unhideWhenUsed="1"/>
+    <w:lsdException w:name="Table Classic 3" w:semiHidden="1" w:unhideWhenUsed="1"/>
+    <w:lsdException w:name="Table Classic 4" w:semiHidden="1" w:unhideWhenUsed="1"/>
+    <w:lsdException w:name="Table Colorful 1" w:semiHidden="1" w:unhideWhenUsed="1"/>
+    <w:lsdException w:name="Table Colorful 2" w:semiHidden="1" w:unhideWhenUsed="1"/>
+    <w:lsdException w:name="Table Colorful 3" w:semiHidden="1" w:unhideWhenUsed="1"/>
+    <w:lsdException w:name="Table Columns 1" w:semiHidden="1" w:unhideWhenUsed="1"/>
+    <w:lsdException w:name="Table Columns 2" w:semiHidden="1" w:unhideWhenUsed="1"/>
+    <w:lsdException w:name="Table Columns 3" w:semiHidden="1" w:unhideWhenUsed="1"/>
+    <w:lsdException w:name="Table Columns 4" w:semiHidden="1" w:unhideWhenUsed="1"/>
+    <w:lsdException w:name="Table Columns 5" w:semiHidden="1" w:unhideWhenUsed="1"/>
+    <w:lsdException w:name="Table Grid 1" w:semiHidden="1" w:unhideWhenUsed="1"/>
+    <w:lsdException w:name="Table Grid 2" w:semiHidden="1" w:unhideWhenUsed="1"/>
+    <w:lsdException w:name="Table Grid 3" w:semiHidden="1" w:unhideWhenUsed="1"/>
+    <w:lsdException w:name="Table Grid 4" w:semiHidden="1" w:unhideWhenUsed="1"/>
+    <w:lsdException w:name="Table Grid 5" w:semiHidden="1" w:unhideWhenUsed="1"/>
+    <w:lsdException w:name="Table Grid 6" w:semiHidden="1" w:unhideWhenUsed="1"/>
+    <w:lsdException w:name="Table Grid 7" w:semiHidden="1" w:unhideWhenUsed="1"/>
+    <w:lsdException w:name="Table Grid 8" w:semiHidden="1" w:unhideWhenUsed="1"/>
+    <w:lsdException w:name="Table List 1" w:semiHidden="1" w:unhideWhenUsed="1"/>
+    <w:lsdException w:name="Table List 2" w:semiHidden="1" w:unhideWhenUsed="1"/>
+    <w:lsdException w:name="Table List 3" w:semiHidden="1" w:unhideWhenUsed="1"/>
+    <w:lsdException w:name="Table List 4" w:semiHidden="1" w:unhideWhenUsed="1"/>
+    <w:lsdException w:name="Table List 5" w:semiHidden="1" w:unhideWhenUsed="1"/>
+    <w:lsdException w:name="Table List 6" w:semiHidden="1" w:unhideWhenUsed="1"/>
+    <w:lsdException w:name="Table List 7" w:semiHidden="1" w:unhideWhenUsed="1"/>
+    <w:lsdException w:name="Table List 8" w:semiHidden="1" w:unhideWhenUsed="1"/>
+    <w:lsdException w:name="Table 3D effects 1" w:semiHidden="1" w:unhideWhenUsed="1"/>
+    <w:lsdException w:name="Table 3D effects 2" w:semiHidden="1" w:unhideWhenUsed="1"/>
+    <w:lsdException w:name="Table 3D effects 3" w:semiHidden="1" w:unhideWhenUsed="1"/>
+    <w:lsdException w:name="Table Contemporary" w:semiHidden="1" w:unhideWhenUsed="1"/>
+    <w:lsdException w:name="Table Elegant" w:semiHidden="1" w:unhideWhenUsed="1"/>
+    <w:lsdException w:name="Table Professional" w:semiHidden="1" w:unhideWhenUsed="1"/>
+    <w:lsdException w:name="Table Subtle 1" w:semiHidden="1" w:unhideWhenUsed="1"/>
+    <w:lsdException w:name="Table Subtle 2" w:semiHidden="1" w:unhideWhenUsed="1"/>
+    <w:lsdException w:name="Table Web 1" w:semiHidden="1" w:unhideWhenUsed="1"/>
+    <w:lsdException w:name="Table Web 2" w:semiHidden="1" w:unhideWhenUsed="1"/>
+    <w:lsdException w:name="Table Web 3" w:semiHidden="1" w:unhideWhenUsed="1"/>
+    <w:lsdException w:name="Balloon Text" w:semiHidden="1" w:unhideWhenUsed="1"/>
+    <w:lsdException w:name="Table Grid" w:uiPriority="39"/>
+    <w:lsdException w:name="Table Theme" w:semiHidden="1" w:unhideWhenUsed="1"/>
+    <w:lsdException w:name="Placeholder Text" w:semiHidden="1"/>
+    <w:lsdException w:name="No Spacing" w:uiPriority="1" w:qFormat="1"/>
+    <w:lsdException w:name="Light Shading" w:uiPriority="60"/>
+    <w:lsdException w:name="Light List" w:uiPriority="61"/>
+    <w:lsdException w:name="Light Grid" w:uiPriority="62"/>
+    <w:lsdException w:name="Medium Shading 1" w:uiPriority="63"/>
+    <w:lsdException w:name="Medium Shading 2" w:uiPriority="64"/>
+    <w:lsdException w:name="Medium List 1" w:uiPriority="65"/>
+    <w:lsdException w:name="Medium List 2" w:uiPriority="66"/>
+    <w:lsdException w:name="Medium Grid 1" w:uiPriority="67"/>
+    <w:lsdException w:name="Medium Grid 2" w:uiPriority="68"/>
+    <w:lsdException w:name="Medium Grid 3" w:uiPriority="69"/>
+    <w:lsdException w:name="Dark List" w:uiPriority="70"/>
+    <w:lsdException w:name="Colorful Shading" w:uiPriority="71"/>
+    <w:lsdException w:name="Colorful List" w:uiPriority="72"/>
+    <w:lsdException w:name="Colorful Grid" w:uiPriority="73"/>
+    <w:lsdException w:name="Light Shading Accent 1" w:uiPriority="60"/>
+    <w:lsdException w:name="Light List Accent 1" w:uiPriority="61"/>
+    <w:lsdException w:name="Light Grid Accent 1" w:uiPriority="62"/>
+    <w:lsdException w:name="Medium Shading 1 Accent 1" w:uiPriority="63"/>
+    <w:lsdException w:name="Medium Shading 2 Accent 1" w:uiPriority="64"/>
+    <w:lsdException w:name="Medium List 1 Accent 1" w:uiPriority="65"/>
+    <w:lsdException w:name="Revision" w:semiHidden="1"/>
+    <w:lsdException w:name="List Paragraph" w:uiPriority="34" w:qFormat="1"/>
+    <w:lsdException w:name="Quote" w:uiPriority="29" w:qFormat="1"/>
+    <w:lsdException w:name="Intense Quote" w:uiPriority="30" w:qFormat="1"/>
+    <w:lsdException w:name="Medium List 2 Accent 1" w:uiPriority="66"/>
+    <w:lsdException w:name="Medium Grid 1 Accent 1" w:uiPriority="67"/>
+    <w:lsdException w:name="Medium Grid 2 Accent 1" w:uiPriority="68"/>
+    <w:lsdException w:name="Medium Grid 3 Accent 1" w:uiPriority="69"/>
+    <w:lsdException w:name="Dark List Accent 1" w:uiPriority="70"/>
+    <w:lsdException w:name="Colorful Shading Accent 1" w:uiPriority="71"/>
+    <w:lsdException w:name="Colorful List Accent 1" w:uiPriority="72"/>
+    <w:lsdException w:name="Colorful Grid Accent 1" w:uiPriority="73"/>
+    <w:lsdException w:name="Light Shading Accent 2" w:uiPriority="60"/>
+    <w:lsdException w:name="Light List Accent 2" w:uiPriority="61"/>
+    <w:lsdException w:name="Light Grid Accent 2" w:uiPriority="62"/>
+    <w:lsdException w:name="Medium Shading 1 Accent 2" w:uiPriority="63"/>
+    <w:lsdException w:name="Medium Shading 2 Accent 2" w:uiPriority="64"/>
+    <w:lsdException w:name="Medium List 1 Accent 2" w:uiPriority="65"/>
+    <w:lsdException w:name="Medium List 2 Accent 2" w:uiPriority="66"/>
+    <w:lsdException w:name="Medium Grid 1 Accent 2" w:uiPriority="67"/>
+    <w:lsdException w:name="Medium Grid 2 Accent 2" w:uiPriority="68"/>
+    <w:lsdException w:name="Medium Grid 3 Accent 2" w:uiPriority="69"/>
+    <w:lsdException w:name="Dark List Accent 2" w:uiPriority="70"/>
+    <w:lsdException w:name="Colorful Shading Accent 2" w:uiPriority="71"/>
+    <w:lsdException w:name="Colorful List Accent 2" w:uiPriority="72"/>
+    <w:lsdException w:name="Colorful Grid Accent 2" w:uiPriority="73"/>
+    <w:lsdException w:name="Light Shading Accent 3" w:uiPriority="60"/>
+    <w:lsdException w:name="Light List Accent 3" w:uiPriority="61"/>
+    <w:lsdException w:name="Light Grid Accent 3" w:uiPriority="62"/>
+    <w:lsdException w:name="Medium Shading 1 Accent 3" w:uiPriority="63"/>
+    <w:lsdException w:name="Medium Shading 2 Accent 3" w:uiPriority="64"/>
+    <w:lsdException w:name="Medium List 1 Accent 3" w:uiPriority="65"/>
+    <w:lsdException w:name="Medium List 2 Accent 3" w:uiPriority="66"/>
+    <w:lsdException w:name="Medium Grid 1 Accent 3" w:uiPriority="67"/>
+    <w:lsdException w:name="Medium Grid 2 Accent 3" w:uiPriority="68"/>
+    <w:lsdException w:name="Medium Grid 3 Accent 3" w:uiPriority="69"/>
+    <w:lsdException w:name="Dark List Accent 3" w:uiPriority="70"/>
+    <w:lsdException w:name="Colorful Shading Accent 3" w:uiPriority="71"/>
+    <w:lsdException w:name="Colorful List Accent 3" w:uiPriority="72"/>
+    <w:lsdException w:name="Colorful Grid Accent 3" w:uiPriority="73"/>
+    <w:lsdException w:name="Light Shading Accent 4" w:uiPriority="60"/>
+    <w:lsdException w:name="Light List Accent 4" w:uiPriority="61"/>
+    <w:lsdException w:name="Light Grid Accent 4" w:uiPriority="62"/>
+    <w:lsdException w:name="Medium Shading 1 Accent 4" w:uiPriority="63"/>
+    <w:lsdException w:name="Medium Shading 2 Accent 4" w:uiPriority="64"/>
+    <w:lsdException w:name="Medium List 1 Accent 4" w:uiPriority="65"/>
+    <w:lsdException w:name="Medium List 2 Accent 4" w:uiPriority="66"/>
+    <w:lsdException w:name="Medium Grid 1 Accent 4" w:uiPriority="67"/>
+    <w:lsdException w:name="Medium Grid 2 Accent 4" w:uiPriority="68"/>
+    <w:lsdException w:name="Medium Grid 3 Accent 4" w:uiPriority="69"/>
+    <w:lsdException w:name="Dark List Accent 4" w:uiPriority="70"/>
+    <w:lsdException w:name="Colorful Shading Accent 4" w:uiPriority="71"/>
+    <w:lsdException w:name="Colorful List Accent 4" w:uiPriority="72"/>
+    <w:lsdException w:name="Colorful Grid Accent 4" w:uiPriority="73"/>
+    <w:lsdException w:name="Light Shading Accent 5" w:uiPriority="60"/>
+    <w:lsdException w:name="Light List Accent 5" w:uiPriority="61"/>
+    <w:lsdException w:name="Light Grid Accent 5" w:uiPriority="62"/>
+    <w:lsdException w:name="Medium Shading 1 Accent 5" w:uiPriority="63"/>
+    <w:lsdException w:name="Medium Shading 2 Accent 5" w:uiPriority="64"/>
+    <w:lsdException w:name="Medium List 1 Accent 5" w:uiPriority="65"/>
+    <w:lsdException w:name="Medium List 2 Accent 5" w:uiPriority="66"/>
+    <w:lsdException w:name="Medium Grid 1 Accent 5" w:uiPriority="67"/>
+    <w:lsdException w:name="Medium Grid 2 Accent 5" w:uiPriority="68"/>
+    <w:lsdException w:name="Medium Grid 3 Accent 5" w:uiPriority="69"/>
+    <w:lsdException w:name="Dark List Accent 5" w:uiPriority="70"/>
+    <w:lsdException w:name="Colorful Shading Accent 5" w:uiPriority="71"/>
+    <w:lsdException w:name="Colorful List Accent 5" w:uiPriority="72"/>
+    <w:lsdException w:name="Colorful Grid Accent 5" w:uiPriority="73"/>
+    <w:lsdException w:name="Light Shading Accent 6" w:uiPriority="60"/>
+    <w:lsdException w:name="Light List Accent 6" w:uiPriority="61"/>
+    <w:lsdException w:name="Light Grid Accent 6" w:uiPriority="62"/>
+    <w:lsdException w:name="Medium Shading 1 Accent 6" w:uiPriority="63"/>
+    <w:lsdException w:name="Medium Shading 2 Accent 6" w:uiPriority="64"/>
+    <w:lsdException w:name="Medium List 1 Accent 6" w:uiPriority="65"/>
+    <w:lsdException w:name="Medium List 2 Accent 6" w:uiPriority="66"/>
+    <w:lsdException w:name="Medium Grid 1 Accent 6" w:uiPriority="67"/>
+    <w:lsdException w:name="Medium Grid 2 Accent 6" w:uiPriority="68"/>
+    <w:lsdException w:name="Medium Grid 3 Accent 6" w:uiPriority="69"/>
+    <w:lsdException w:name="Dark List Accent 6" w:uiPriority="70"/>
+    <w:lsdException w:name="Colorful Shading Accent 6" w:uiPriority="71"/>
+    <w:lsdException w:name="Colorful List Accent 6" w:uiPriority="72"/>
+    <w:lsdException w:name="Colorful Grid Accent 6" w:uiPriority="73"/>
+    <w:lsdException w:name="Subtle Emphasis" w:uiPriority="19" w:qFormat="1"/>
+    <w:lsdException w:name="Intense Emphasis" w:uiPriority="21" w:qFormat="1"/>
+    <w:lsdException w:name="Subtle Reference" w:uiPriority="31" w:qFormat="1"/>
+    <w:lsdException w:name="Intense Reference" w:uiPriority="32" w:qFormat="1"/>
+    <w:lsdException w:name="Book Title" w:uiPriority="33" w:qFormat="1"/>
+    <w:lsdException w:name="Bibliography" w:semiHidden="1" w:uiPriority="37" w:unhideWhenUsed="1"/>
+    <w:lsdException w:name="TOC Heading" w:semiHidden="1" w:uiPriority="39" w:unhideWhenUsed="1" w:qFormat="1"/>
+    <w:lsdException w:name="Plain Table 1" w:uiPriority="41"/>
+    <w:lsdException w:name="Plain Table 2" w:uiPriority="42"/>
+    <w:lsdException w:name="Plain Table 3" w:uiPriority="43"/>
+    <w:lsdException w:name="Plain Table 4" w:uiPriority="44"/>
+    <w:lsdException w:name="Plain Table 5" w:uiPriority="45"/>
+    <w:lsdException w:name="Grid Table Light" w:uiPriority="40"/>
+    <w:lsdException w:name="Grid Table 1 Light" w:uiPriority="46"/>
+    <w:lsdException w:name="Grid Table 2" w:uiPriority="47"/>
+    <w:lsdException w:name="Grid Table 3" w:uiPriority="48"/>
+    <w:lsdException w:name="Grid Table 4" w:uiPriority="49"/>
+    <w:lsdException w:name="Grid Table 5 Dark" w:uiPriority="50"/>
+    <w:lsdException w:name="Grid Table 6 Colorful" w:uiPriority="51"/>
+    <w:lsdException w:name="Grid Table 7 Colorful" w:uiPriority="52"/>
+    <w:lsdException w:name="Grid Table 1 Light Accent 1" w:uiPriority="46"/>
+    <w:lsdException w:name="Grid Table 2 Accent 1" w:uiPriority="47"/>
+    <w:lsdException w:name="Grid Table 3 Accent 1" w:uiPriority="48"/>
+    <w:lsdException w:name="Grid Table 4 Accent 1" w:uiPriority="49"/>
+    <w:lsdException w:name="Grid Table 5 Dark Accent 1" w:uiPriority="50"/>
+    <w:lsdException w:name="Grid Table 6 Colorful Accent 1" w:uiPriority="51"/>
+    <w:lsdException w:name="Grid Table 7 Colorful Accent 1" w:uiPriority="52"/>
+    <w:lsdException w:name="Grid Table 1 Light Accent 2" w:uiPriority="46"/>
+    <w:lsdException w:name="Grid Table 2 Accent 2" w:uiPriority="47"/>
+    <w:lsdException w:name="Grid Table 3 Accent 2" w:uiPriority="48"/>
+    <w:lsdException w:name="Grid Table 4 Accent 2" w:uiPriority="49"/>
+    <w:lsdException w:name="Grid Table 5 Dark Accent 2" w:uiPriority="50"/>
+    <w:lsdException w:name="Grid Table 6 Colorful Accent 2" w:uiPriority="51"/>
+    <w:lsdException w:name="Grid Table 7 Colorful Accent 2" w:uiPriority="52"/>
+    <w:lsdException w:name="Grid Table 1 Light Accent 3" w:uiPriority="46"/>
+    <w:lsdException w:name="Grid Table 2 Accent 3" w:uiPriority="47"/>
+    <w:lsdException w:name="Grid Table 3 Accent 3" w:uiPriority="48"/>
+    <w:lsdException w:name="Grid Table 4 Accent 3" w:uiPriority="49"/>
+    <w:lsdException w:name="Grid Table 5 Dark Accent 3" w:uiPriority="50"/>
+    <w:lsdException w:name="Grid Table 6 Colorful Accent 3" w:uiPriority="51"/>
+    <w:lsdException w:name="Grid Table 7 Colorful Accent 3" w:uiPriority="52"/>
+    <w:lsdException w:name="Grid Table 1 Light Accent 4" w:uiPriority="46"/>
+    <w:lsdException w:name="Grid Table 2 Accent 4" w:uiPriority="47"/>
+    <w:lsdException w:name="Grid Table 3 Accent 4" w:uiPriority="48"/>
+    <w:lsdException w:name="Grid Table 4 Accent 4" w:uiPriority="49"/>
+    <w:lsdException w:name="Grid Table 5 Dark Accent 4" w:uiPriority="50"/>
+    <w:lsdException w:name="Grid Table 6 Colorful Accent 4" w:uiPriority="51"/>
+    <w:lsdException w:name="Grid Table 7 Colorful Accent 4" w:uiPriority="52"/>
+    <w:lsdException w:name="Grid Table 1 Light Accent 5" w:uiPriority="46"/>
+    <w:lsdException w:name="Grid Table 2 Accent 5" w:uiPriority="47"/>
+    <w:lsdException w:name="Grid Table 3 Accent 5" w:uiPriority="48"/>
+    <w:lsdException w:name="Grid Table 4 Accent 5" w:uiPriority="49"/>
+    <w:lsdException w:name="Grid Table 5 Dark Accent 5" w:uiPriority="50"/>
+    <w:lsdException w:name="Grid Table 6 Colorful Accent 5" w:uiPriority="51"/>
+    <w:lsdException w:name="Grid Table 7 Colorful Accent 5" w:uiPriority="52"/>
+    <w:lsdException w:name="Grid Table 1 Light Accent 6" w:uiPriority="46"/>
+    <w:lsdException w:name="Grid Table 2 Accent 6" w:uiPriority="47"/>
+    <w:lsdException w:name="Grid Table 3 Accent 6" w:uiPriority="48"/>
+    <w:lsdException w:name="Grid Table 4 Accent 6" w:uiPriority="49"/>
+    <w:lsdException w:name="Grid Table 5 Dark Accent 6" w:uiPriority="50"/>
+    <w:lsdException w:name="Grid Table 6 Colorful Accent 6" w:uiPriority="51"/>
+    <w:lsdException w:name="Grid Table 7 Colorful Accent 6" w:uiPriority="52"/>
+    <w:lsdException w:name="List Table 1 Light" w:uiPriority="46"/>
+    <w:lsdException w:name="List Table 2" w:uiPriority="47"/>
+    <w:lsdException w:name="List Table 3" w:uiPriority="48"/>
+    <w:lsdException w:name="List Table 4" w:uiPriority="49"/>
+    <w:lsdException w:name="List Table 5 Dark" w:uiPriority="50"/>
+    <w:lsdException w:name="List Table 6 Colorful" w:uiPriority="51"/>
+    <w:lsdException w:name="List Table 7 Colorful" w:uiPriority="52"/>
+    <w:lsdException w:name="List Table 1 Light Accent 1" w:uiPriority="46"/>
+    <w:lsdException w:name="List Table 2 Accent 1" w:uiPriority="47"/>
+    <w:lsdException w:name="List Table 3 Accent 1" w:uiPriority="48"/>
+    <w:lsdException w:name="List Table 4 Accent 1" w:uiPriority="49"/>
+    <w:lsdException w:name="List Table 5 Dark Accent 1" w:uiPriority="50"/>
+    <w:lsdException w:name="List Table 6 Colorful Accent 1" w:uiPriority="51"/>
+    <w:lsdException w:name="List Table 7 Colorful Accent 1" w:uiPriority="52"/>
+    <w:lsdException w:name="List Table 1 Light Accent 2" w:uiPriority="46"/>
+    <w:lsdException w:name="List Table 2 Accent 2" w:uiPriority="47"/>
+    <w:lsdException w:name="List Table 3 Accent 2" w:uiPriority="48"/>
+    <w:lsdException w:name="List Table 4 Accent 2" w:uiPriority="49"/>
+    <w:lsdException w:name="List Table 5 Dark Accent 2" w:uiPriority="50"/>
+    <w:lsdException w:name="List Table 6 Colorful Accent 2" w:uiPriority="51"/>
+    <w:lsdException w:name="List Table 7 Colorful Accent 2" w:uiPriority="52"/>
+    <w:lsdException w:name="List Table 1 Light Accent 3" w:uiPriority="46"/>
+    <w:lsdException w:name="List Table 2 Accent 3" w:uiPriority="47"/>
+    <w:lsdException w:name="List Table 3 Accent 3" w:uiPriority="48"/>
+    <w:lsdException w:name="List Table 4 Accent 3" w:uiPriority="49"/>
+    <w:lsdException w:name="List Table 5 Dark Accent 3" w:uiPriority="50"/>
+    <w:lsdException w:name="List Table 6 Colorful Accent 3" w:uiPriority="51"/>
+    <w:lsdException w:name="List Table 7 Colorful Accent 3" w:uiPriority="52"/>
+    <w:lsdException w:name="List Table 1 Light Accent 4" w:uiPriority="46"/>
+    <w:lsdException w:name="List Table 2 Accent 4" w:uiPriority="47"/>
+    <w:lsdException w:name="List Table 3 Accent 4" w:uiPriority="48"/>
+    <w:lsdException w:name="List Table 4 Accent 4" w:uiPriority="49"/>
+    <w:lsdException w:name="List Table 5 Dark Accent 4" w:uiPriority="50"/>
+    <w:lsdException w:name="List Table 6 Colorful Accent 4" w:uiPriority="51"/>
+    <w:lsdException w:name="List Table 7 Colorful Accent 4" w:uiPriority="52"/>
+    <w:lsdException w:name="List Table 1 Light Accent 5" w:uiPriority="46"/>
+    <w:lsdException w:name="List Table 2 Accent 5" w:uiPriority="47"/>
+    <w:lsdException w:name="List Table 3 Accent 5" w:uiPriority="48"/>
+    <w:lsdException w:name="List Table 4 Accent 5" w:uiPriority="49"/>
+    <w:lsdException w:name="List Table 5 Dark Accent 5" w:uiPriority="50"/>
+    <w:lsdException w:name="List Table 6 Colorful Accent 5" w:uiPriority="51"/>
+    <w:lsdException w:name="List Table 7 Colorful Accent 5" w:uiPriority="52"/>
+    <w:lsdException w:name="List Table 1 Light Accent 6" w:uiPriority="46"/>
+    <w:lsdException w:name="List Table 2 Accent 6" w:uiPriority="47"/>
+    <w:lsdException w:name="List Table 3 Accent 6" w:uiPriority="48"/>
+    <w:lsdException w:name="List Table 4 Accent 6" w:uiPriority="49"/>
+    <w:lsdException w:name="List Table 5 Dark Accent 6" w:uiPriority="50"/>
+    <w:lsdException w:name="List Table 6 Colorful Accent 6" w:uiPriority="51"/>
+    <w:lsdException w:name="List Table 7 Colorful Accent 6" w:uiPriority="52"/>
   </w:latentStyles>
-  <w:style w:type="paragraph" w:default="1" w:styleId="Standard">
+  <w:style w:type="paragraph" w:default="1" w:styleId="Normal">
     <w:name w:val="Normal"/>
     <w:qFormat/>
     <w:rsid w:val="0003204A"/>
   </w:style>
-  <w:style w:type="paragraph" w:styleId="berschrift1">
+  <w:style w:type="paragraph" w:styleId="Heading1">
     <w:name w:val="heading 1"/>
-    <w:basedOn w:val="Standard"/>
-    <w:next w:val="Standard"/>
-    <w:link w:val="berschrift1Zchn"/>
+    <w:basedOn w:val="Normal"/>
+    <w:next w:val="Normal"/>
+    <w:link w:val="Heading1Char"/>
     <w:uiPriority w:val="9"/>
     <w:qFormat/>
     <w:rsid w:val="00A85C7F"/>
@@ -5158,11 +4749,11 @@
       <w:szCs w:val="32"/>
     </w:rPr>
   </w:style>
-  <w:style w:type="paragraph" w:styleId="berschrift2">
+  <w:style w:type="paragraph" w:styleId="Heading2">
     <w:name w:val="heading 2"/>
-    <w:basedOn w:val="Standard"/>
-    <w:next w:val="Standard"/>
-    <w:link w:val="berschrift2Zchn"/>
+    <w:basedOn w:val="Normal"/>
+    <w:next w:val="Normal"/>
+    <w:link w:val="Heading2Char"/>
     <w:uiPriority w:val="9"/>
     <w:unhideWhenUsed/>
     <w:qFormat/>
@@ -5180,18 +4771,17 @@
       <w:szCs w:val="26"/>
     </w:rPr>
   </w:style>
-  <w:style w:type="character" w:default="1" w:styleId="Absatz-Standardschriftart">
+  <w:style w:type="character" w:default="1" w:styleId="DefaultParagraphFont">
     <w:name w:val="Default Paragraph Font"/>
     <w:uiPriority w:val="1"/>
     <w:semiHidden/>
     <w:unhideWhenUsed/>
   </w:style>
-  <w:style w:type="table" w:default="1" w:styleId="NormaleTabelle">
+  <w:style w:type="table" w:default="1" w:styleId="TableNormal">
     <w:name w:val="Normal Table"/>
     <w:uiPriority w:val="99"/>
     <w:semiHidden/>
     <w:unhideWhenUsed/>
-    <w:qFormat/>
     <w:tblPr>
       <w:tblInd w:w="0" w:type="dxa"/>
       <w:tblCellMar>
@@ -5202,16 +4792,16 @@
       </w:tblCellMar>
     </w:tblPr>
   </w:style>
-  <w:style w:type="numbering" w:default="1" w:styleId="KeineListe">
+  <w:style w:type="numbering" w:default="1" w:styleId="NoList">
     <w:name w:val="No List"/>
     <w:uiPriority w:val="99"/>
     <w:semiHidden/>
     <w:unhideWhenUsed/>
   </w:style>
-  <w:style w:type="character" w:customStyle="1" w:styleId="berschrift1Zchn">
-    <w:name w:val="Überschrift 1 Zchn"/>
-    <w:basedOn w:val="Absatz-Standardschriftart"/>
-    <w:link w:val="berschrift1"/>
+  <w:style w:type="character" w:customStyle="1" w:styleId="Heading1Char">
+    <w:name w:val="Heading 1 Char"/>
+    <w:basedOn w:val="DefaultParagraphFont"/>
+    <w:link w:val="Heading1"/>
     <w:uiPriority w:val="9"/>
     <w:rsid w:val="00A85C7F"/>
     <w:rPr>
@@ -5221,11 +4811,11 @@
       <w:szCs w:val="32"/>
     </w:rPr>
   </w:style>
-  <w:style w:type="paragraph" w:styleId="Titel">
+  <w:style w:type="paragraph" w:styleId="Title">
     <w:name w:val="Title"/>
-    <w:basedOn w:val="Standard"/>
-    <w:next w:val="Standard"/>
-    <w:link w:val="TitelZchn"/>
+    <w:basedOn w:val="Normal"/>
+    <w:next w:val="Normal"/>
+    <w:link w:val="TitleChar"/>
     <w:uiPriority w:val="10"/>
     <w:qFormat/>
     <w:rsid w:val="00A85C7F"/>
@@ -5241,10 +4831,10 @@
       <w:szCs w:val="56"/>
     </w:rPr>
   </w:style>
-  <w:style w:type="character" w:customStyle="1" w:styleId="TitelZchn">
-    <w:name w:val="Titel Zchn"/>
-    <w:basedOn w:val="Absatz-Standardschriftart"/>
-    <w:link w:val="Titel"/>
+  <w:style w:type="character" w:customStyle="1" w:styleId="TitleChar">
+    <w:name w:val="Title Char"/>
+    <w:basedOn w:val="DefaultParagraphFont"/>
+    <w:link w:val="Title"/>
     <w:uiPriority w:val="10"/>
     <w:rsid w:val="00A85C7F"/>
     <w:rPr>
@@ -5255,11 +4845,11 @@
       <w:szCs w:val="56"/>
     </w:rPr>
   </w:style>
-  <w:style w:type="paragraph" w:styleId="Untertitel">
+  <w:style w:type="paragraph" w:styleId="Subtitle">
     <w:name w:val="Subtitle"/>
-    <w:basedOn w:val="Standard"/>
-    <w:next w:val="Standard"/>
-    <w:link w:val="UntertitelZchn"/>
+    <w:basedOn w:val="Normal"/>
+    <w:next w:val="Normal"/>
+    <w:link w:val="SubtitleChar"/>
     <w:uiPriority w:val="11"/>
     <w:qFormat/>
     <w:rsid w:val="001C135E"/>
@@ -5274,10 +4864,10 @@
       <w:spacing w:val="15"/>
     </w:rPr>
   </w:style>
-  <w:style w:type="character" w:customStyle="1" w:styleId="UntertitelZchn">
-    <w:name w:val="Untertitel Zchn"/>
-    <w:basedOn w:val="Absatz-Standardschriftart"/>
-    <w:link w:val="Untertitel"/>
+  <w:style w:type="character" w:customStyle="1" w:styleId="SubtitleChar">
+    <w:name w:val="Subtitle Char"/>
+    <w:basedOn w:val="DefaultParagraphFont"/>
+    <w:link w:val="Subtitle"/>
     <w:uiPriority w:val="11"/>
     <w:rsid w:val="001C135E"/>
     <w:rPr>
@@ -5302,10 +4892,10 @@
       <w:szCs w:val="24"/>
     </w:rPr>
   </w:style>
-  <w:style w:type="character" w:customStyle="1" w:styleId="berschrift2Zchn">
-    <w:name w:val="Überschrift 2 Zchn"/>
-    <w:basedOn w:val="Absatz-Standardschriftart"/>
-    <w:link w:val="berschrift2"/>
+  <w:style w:type="character" w:customStyle="1" w:styleId="Heading2Char">
+    <w:name w:val="Heading 2 Char"/>
+    <w:basedOn w:val="DefaultParagraphFont"/>
+    <w:link w:val="Heading2"/>
     <w:uiPriority w:val="9"/>
     <w:rsid w:val="00DD5F12"/>
     <w:rPr>
@@ -5315,9 +4905,9 @@
       <w:szCs w:val="26"/>
     </w:rPr>
   </w:style>
-  <w:style w:type="paragraph" w:styleId="Listenabsatz">
+  <w:style w:type="paragraph" w:styleId="ListParagraph">
     <w:name w:val="List Paragraph"/>
-    <w:basedOn w:val="Standard"/>
+    <w:basedOn w:val="Normal"/>
     <w:uiPriority w:val="34"/>
     <w:qFormat/>
     <w:rsid w:val="00DD5F12"/>
@@ -5329,10 +4919,10 @@
       <w:lang w:val="en-GB"/>
     </w:rPr>
   </w:style>
-  <w:style w:type="paragraph" w:styleId="Kopfzeile">
+  <w:style w:type="paragraph" w:styleId="Header">
     <w:name w:val="header"/>
-    <w:basedOn w:val="Standard"/>
-    <w:link w:val="KopfzeileZchn"/>
+    <w:basedOn w:val="Normal"/>
+    <w:link w:val="HeaderChar"/>
     <w:uiPriority w:val="99"/>
     <w:unhideWhenUsed/>
     <w:rsid w:val="00F15E98"/>
@@ -5344,17 +4934,17 @@
       <w:spacing w:after="0" w:line="240" w:lineRule="auto"/>
     </w:pPr>
   </w:style>
-  <w:style w:type="character" w:customStyle="1" w:styleId="KopfzeileZchn">
-    <w:name w:val="Kopfzeile Zchn"/>
-    <w:basedOn w:val="Absatz-Standardschriftart"/>
-    <w:link w:val="Kopfzeile"/>
+  <w:style w:type="character" w:customStyle="1" w:styleId="HeaderChar">
+    <w:name w:val="Header Char"/>
+    <w:basedOn w:val="DefaultParagraphFont"/>
+    <w:link w:val="Header"/>
     <w:uiPriority w:val="99"/>
     <w:rsid w:val="00F15E98"/>
   </w:style>
-  <w:style w:type="paragraph" w:styleId="Fuzeile">
+  <w:style w:type="paragraph" w:styleId="Footer">
     <w:name w:val="footer"/>
-    <w:basedOn w:val="Standard"/>
-    <w:link w:val="FuzeileZchn"/>
+    <w:basedOn w:val="Normal"/>
+    <w:link w:val="FooterChar"/>
     <w:uiPriority w:val="99"/>
     <w:unhideWhenUsed/>
     <w:rsid w:val="00F15E98"/>
@@ -5366,17 +4956,17 @@
       <w:spacing w:after="0" w:line="240" w:lineRule="auto"/>
     </w:pPr>
   </w:style>
-  <w:style w:type="character" w:customStyle="1" w:styleId="FuzeileZchn">
-    <w:name w:val="Fußzeile Zchn"/>
-    <w:basedOn w:val="Absatz-Standardschriftart"/>
-    <w:link w:val="Fuzeile"/>
+  <w:style w:type="character" w:customStyle="1" w:styleId="FooterChar">
+    <w:name w:val="Footer Char"/>
+    <w:basedOn w:val="DefaultParagraphFont"/>
+    <w:link w:val="Footer"/>
     <w:uiPriority w:val="99"/>
     <w:rsid w:val="00F15E98"/>
   </w:style>
-  <w:style w:type="paragraph" w:styleId="Sprechblasentext">
+  <w:style w:type="paragraph" w:styleId="BalloonText">
     <w:name w:val="Balloon Text"/>
-    <w:basedOn w:val="Standard"/>
-    <w:link w:val="SprechblasentextZchn"/>
+    <w:basedOn w:val="Normal"/>
+    <w:link w:val="BalloonTextChar"/>
     <w:uiPriority w:val="99"/>
     <w:semiHidden/>
     <w:unhideWhenUsed/>
@@ -5390,10 +4980,10 @@
       <w:szCs w:val="16"/>
     </w:rPr>
   </w:style>
-  <w:style w:type="character" w:customStyle="1" w:styleId="SprechblasentextZchn">
-    <w:name w:val="Sprechblasentext Zchn"/>
-    <w:basedOn w:val="Absatz-Standardschriftart"/>
-    <w:link w:val="Sprechblasentext"/>
+  <w:style w:type="character" w:customStyle="1" w:styleId="BalloonTextChar">
+    <w:name w:val="Balloon Text Char"/>
+    <w:basedOn w:val="DefaultParagraphFont"/>
+    <w:link w:val="BalloonText"/>
     <w:uiPriority w:val="99"/>
     <w:semiHidden/>
     <w:rsid w:val="000D5EAD"/>
@@ -5661,7 +5251,7 @@
   <a:extraClrSchemeLst/>
   <a:extLst>
     <a:ext uri="{05A4C25C-085E-4340-85A3-A5531E510DB2}">
-      <thm15:themeFamily xmlns="" xmlns:thm15="http://schemas.microsoft.com/office/thememl/2012/main" name="Office Theme" id="{62F939B6-93AF-4DB8-9C6B-D6C7DFDC589F}" vid="{4A3C46E8-61CC-4603-A589-7422A47A8E4A}"/>
+      <thm15:themeFamily xmlns:thm15="http://schemas.microsoft.com/office/thememl/2012/main" name="Office Theme" id="{62F939B6-93AF-4DB8-9C6B-D6C7DFDC589F}" vid="{4A3C46E8-61CC-4603-A589-7422A47A8E4A}"/>
     </a:ext>
   </a:extLst>
 </a:theme>
@@ -5672,7 +5262,7 @@
 </file>
 
 <file path=customXml/itemProps1.xml><?xml version="1.0" encoding="utf-8"?>
-<ds:datastoreItem xmlns:ds="http://schemas.openxmlformats.org/officeDocument/2006/customXml" ds:itemID="{FE844800-BE46-4748-98EC-66EBB2161935}">
+<ds:datastoreItem xmlns:ds="http://schemas.openxmlformats.org/officeDocument/2006/customXml" ds:itemID="{40380D67-C343-42C6-91A7-3466F5EA49BE}">
   <ds:schemaRefs>
     <ds:schemaRef ds:uri="http://schemas.openxmlformats.org/officeDocument/2006/bibliography"/>
   </ds:schemaRefs>

</xml_diff>